<commit_message>
Added `PAGE_BREAK` feature: use '\f' in your text to get a manual page break rendered.
</commit_message>
<xml_diff>
--- a/tests/templates/escape_tpl.docx
+++ b/tests/templates/escape_tpl.docx
@@ -1,10 +1,10 @@
 
 <file path=word/document.xml><?xml version="1.0" encoding="utf-8"?>
-<w:document xmlns:ve="http://schemas.openxmlformats.org/markup-compatibility/2006" xmlns:o="urn:schemas-microsoft-com:office:office" xmlns:r="http://schemas.openxmlformats.org/officeDocument/2006/relationships" xmlns:m="http://schemas.openxmlformats.org/officeDocument/2006/math" xmlns:v="urn:schemas-microsoft-com:vml" xmlns:wp="http://schemas.openxmlformats.org/drawingml/2006/wordprocessingDrawing" xmlns:w10="urn:schemas-microsoft-com:office:word" xmlns:w="http://schemas.openxmlformats.org/wordprocessingml/2006/main" xmlns:wne="http://schemas.microsoft.com/office/word/2006/wordml">
+<w:document xmlns:wpc="http://schemas.microsoft.com/office/word/2010/wordprocessingCanvas" xmlns:cx="http://schemas.microsoft.com/office/drawing/2014/chartex" xmlns:cx1="http://schemas.microsoft.com/office/drawing/2015/9/8/chartex" xmlns:mc="http://schemas.openxmlformats.org/markup-compatibility/2006" xmlns:o="urn:schemas-microsoft-com:office:office" xmlns:r="http://schemas.openxmlformats.org/officeDocument/2006/relationships" xmlns:m="http://schemas.openxmlformats.org/officeDocument/2006/math" xmlns:v="urn:schemas-microsoft-com:vml" xmlns:wp14="http://schemas.microsoft.com/office/word/2010/wordprocessingDrawing" xmlns:wp="http://schemas.openxmlformats.org/drawingml/2006/wordprocessingDrawing" xmlns:w10="urn:schemas-microsoft-com:office:word" xmlns:w="http://schemas.openxmlformats.org/wordprocessingml/2006/main" xmlns:w14="http://schemas.microsoft.com/office/word/2010/wordml" xmlns:w15="http://schemas.microsoft.com/office/word/2012/wordml" xmlns:w16se="http://schemas.microsoft.com/office/word/2015/wordml/symex" xmlns:wpg="http://schemas.microsoft.com/office/word/2010/wordprocessingGroup" xmlns:wpi="http://schemas.microsoft.com/office/word/2010/wordprocessingInk" xmlns:wne="http://schemas.microsoft.com/office/word/2006/wordml" xmlns:wps="http://schemas.microsoft.com/office/word/2010/wordprocessingShape" mc:Ignorable="w14 w15 w16se wp14">
   <w:body>
     <w:p>
       <w:pPr>
-        <w:pStyle w:val="Titre"/>
+        <w:pStyle w:val="Title"/>
         <w:rPr>
           <w:lang w:val="en-US"/>
         </w:rPr>
@@ -19,8 +19,16 @@
         <w:rPr>
           <w:lang w:val="en-US"/>
         </w:rPr>
-        <w:t>, Listing</w:t>
-      </w:r>
+        <w:t xml:space="preserve">, </w:t>
+      </w:r>
+      <w:proofErr w:type="gramStart"/>
+      <w:r>
+        <w:rPr>
+          <w:lang w:val="en-US"/>
+        </w:rPr>
+        <w:t>Listing</w:t>
+      </w:r>
+      <w:proofErr w:type="gramEnd"/>
     </w:p>
     <w:p>
       <w:pPr>
@@ -41,11 +49,19 @@
         </w:rPr>
         <w:t>{{</w:t>
       </w:r>
-      <w:r>
-        <w:rPr>
-          <w:lang w:val="en-US"/>
-        </w:rPr>
-        <w:t xml:space="preserve">r </w:t>
+      <w:proofErr w:type="gramStart"/>
+      <w:r>
+        <w:rPr>
+          <w:lang w:val="en-US"/>
+        </w:rPr>
+        <w:t>r</w:t>
+      </w:r>
+      <w:proofErr w:type="gramEnd"/>
+      <w:r>
+        <w:rPr>
+          <w:lang w:val="en-US"/>
+        </w:rPr>
+        <w:t xml:space="preserve"> </w:t>
       </w:r>
       <w:proofErr w:type="spellStart"/>
       <w:r>
@@ -109,6 +125,7 @@
         </w:rPr>
         <w:t>{{</w:t>
       </w:r>
+      <w:proofErr w:type="gramStart"/>
       <w:r>
         <w:rPr>
           <w:b/>
@@ -117,9 +134,9 @@
           <w:szCs w:val="28"/>
           <w:lang w:val="en-US"/>
         </w:rPr>
-        <w:t xml:space="preserve">r </w:t>
-      </w:r>
-      <w:proofErr w:type="spellStart"/>
+        <w:t>r</w:t>
+      </w:r>
+      <w:proofErr w:type="gramEnd"/>
       <w:r>
         <w:rPr>
           <w:b/>
@@ -128,9 +145,9 @@
           <w:szCs w:val="28"/>
           <w:lang w:val="en-US"/>
         </w:rPr>
-        <w:t>nlnp</w:t>
-      </w:r>
-      <w:proofErr w:type="spellEnd"/>
+        <w:t xml:space="preserve"> </w:t>
+      </w:r>
+      <w:proofErr w:type="spellStart"/>
       <w:r>
         <w:rPr>
           <w:b/>
@@ -139,6 +156,17 @@
           <w:szCs w:val="28"/>
           <w:lang w:val="en-US"/>
         </w:rPr>
+        <w:t>nlnp</w:t>
+      </w:r>
+      <w:proofErr w:type="spellEnd"/>
+      <w:r>
+        <w:rPr>
+          <w:b/>
+          <w:color w:val="00B0F0"/>
+          <w:sz w:val="28"/>
+          <w:szCs w:val="28"/>
+          <w:lang w:val="en-US"/>
+        </w:rPr>
         <w:t>}}</w:t>
       </w:r>
     </w:p>
@@ -164,6 +192,7 @@
         <w:t xml:space="preserve">DO NOT FORGET the 'r' in the double braces for </w:t>
       </w:r>
       <w:proofErr w:type="spellStart"/>
+      <w:proofErr w:type="gramStart"/>
       <w:r>
         <w:rPr>
           <w:b/>
@@ -179,7 +208,16 @@
           <w:color w:val="FF0000"/>
           <w:lang w:val="en-US"/>
         </w:rPr>
-        <w:t>() or R()</w:t>
+        <w:t>(</w:t>
+      </w:r>
+      <w:proofErr w:type="gramEnd"/>
+      <w:r>
+        <w:rPr>
+          <w:b/>
+          <w:color w:val="FF0000"/>
+          <w:lang w:val="en-US"/>
+        </w:rPr>
+        <w:t>) or R()</w:t>
       </w:r>
     </w:p>
     <w:p>
@@ -199,8 +237,16 @@
         <w:rPr>
           <w:lang w:val="en-US"/>
         </w:rPr>
-        <w:t>Here a listing that escapes and manages newline AND keep the current character styling :</w:t>
-      </w:r>
+        <w:t xml:space="preserve">Here a listing that escapes and manages newline AND keep the current character </w:t>
+      </w:r>
+      <w:proofErr w:type="gramStart"/>
+      <w:r>
+        <w:rPr>
+          <w:lang w:val="en-US"/>
+        </w:rPr>
+        <w:t>styling :</w:t>
+      </w:r>
+      <w:proofErr w:type="gramEnd"/>
     </w:p>
     <w:p>
       <w:pPr>
@@ -219,9 +265,9 @@
           <w:highlight w:val="green"/>
           <w:lang w:val="en-US"/>
         </w:rPr>
-        <w:t xml:space="preserve">{{ </w:t>
-      </w:r>
-      <w:proofErr w:type="spellStart"/>
+        <w:t>{</w:t>
+      </w:r>
+      <w:proofErr w:type="gramStart"/>
       <w:r>
         <w:rPr>
           <w:rFonts w:ascii="Lucida Console" w:hAnsi="Lucida Console"/>
@@ -230,9 +276,9 @@
           <w:highlight w:val="green"/>
           <w:lang w:val="en-US"/>
         </w:rPr>
-        <w:t>mylisting</w:t>
-      </w:r>
-      <w:proofErr w:type="spellEnd"/>
+        <w:t xml:space="preserve">{ </w:t>
+      </w:r>
+      <w:proofErr w:type="spellStart"/>
       <w:r>
         <w:rPr>
           <w:rFonts w:ascii="Lucida Console" w:hAnsi="Lucida Console"/>
@@ -241,17 +287,82 @@
           <w:highlight w:val="green"/>
           <w:lang w:val="en-US"/>
         </w:rPr>
+        <w:t>mylisting</w:t>
+      </w:r>
+      <w:proofErr w:type="spellEnd"/>
+      <w:proofErr w:type="gramEnd"/>
+      <w:r>
+        <w:rPr>
+          <w:rFonts w:ascii="Lucida Console" w:hAnsi="Lucida Console"/>
+          <w:b/>
+          <w:color w:val="00B0F0"/>
+          <w:highlight w:val="green"/>
+          <w:lang w:val="en-US"/>
+        </w:rPr>
         <w:t xml:space="preserve"> }}</w:t>
       </w:r>
     </w:p>
     <w:p>
-      <w:pPr>
-        <w:rPr>
-          <w:b/>
-          <w:color w:val="FF0000"/>
-          <w:lang w:val="en-US"/>
-        </w:rPr>
-      </w:pPr>
+      <w:r>
+        <w:t xml:space="preserve">You </w:t>
+      </w:r>
+      <w:proofErr w:type="spellStart"/>
+      <w:r>
+        <w:t>should</w:t>
+      </w:r>
+      <w:proofErr w:type="spellEnd"/>
+      <w:r>
+        <w:t xml:space="preserve"> </w:t>
+      </w:r>
+      <w:proofErr w:type="spellStart"/>
+      <w:r>
+        <w:t>see</w:t>
+      </w:r>
+      <w:proofErr w:type="spellEnd"/>
+      <w:r>
+        <w:t xml:space="preserve"> a </w:t>
+      </w:r>
+      <w:proofErr w:type="spellStart"/>
+      <w:r>
+        <w:t>manual</w:t>
+      </w:r>
+      <w:proofErr w:type="spellEnd"/>
+      <w:r>
+        <w:t xml:space="preserve"> page break </w:t>
+      </w:r>
+      <w:proofErr w:type="spellStart"/>
+      <w:r>
+        <w:t>below</w:t>
+      </w:r>
+      <w:proofErr w:type="spellEnd"/>
+      <w:r>
+        <w:t>:</w:t>
+      </w:r>
+    </w:p>
+    <w:p>
+      <w:proofErr w:type="gramStart"/>
+      <w:r>
+        <w:t xml:space="preserve">{{ </w:t>
+      </w:r>
+      <w:proofErr w:type="spellStart"/>
+      <w:r>
+        <w:t>page</w:t>
+      </w:r>
+      <w:proofErr w:type="gramEnd"/>
+      <w:r>
+        <w:t>_break</w:t>
+      </w:r>
+      <w:proofErr w:type="spellEnd"/>
+      <w:r>
+        <w:t xml:space="preserve"> }}</w:t>
+      </w:r>
+    </w:p>
+    <w:p>
+      <w:r>
+        <w:t>END</w:t>
+      </w:r>
+      <w:bookmarkStart w:id="0" w:name="_GoBack"/>
+      <w:bookmarkEnd w:id="0"/>
     </w:p>
     <w:sectPr>
       <w:pgSz w:w="11906" w:h="16838"/>
@@ -264,7 +375,7 @@
 </file>
 
 <file path=word/styles.xml><?xml version="1.0" encoding="utf-8"?>
-<w:styles xmlns:r="http://schemas.openxmlformats.org/officeDocument/2006/relationships" xmlns:w="http://schemas.openxmlformats.org/wordprocessingml/2006/main">
+<w:styles xmlns:mc="http://schemas.openxmlformats.org/markup-compatibility/2006" xmlns:r="http://schemas.openxmlformats.org/officeDocument/2006/relationships" xmlns:w="http://schemas.openxmlformats.org/wordprocessingml/2006/main" xmlns:w14="http://schemas.microsoft.com/office/word/2010/wordml" xmlns:w15="http://schemas.microsoft.com/office/word/2012/wordml" xmlns:w16se="http://schemas.microsoft.com/office/word/2015/wordml/symex" mc:Ignorable="w14 w15 w16se">
   <w:docDefaults>
     <w:rPrDefault>
       <w:rPr>
@@ -280,162 +391,395 @@
       </w:pPr>
     </w:pPrDefault>
   </w:docDefaults>
-  <w:latentStyles w:defLockedState="0" w:defUIPriority="99" w:defSemiHidden="1" w:defUnhideWhenUsed="1" w:defQFormat="0" w:count="267">
-    <w:lsdException w:name="Normal" w:semiHidden="0" w:uiPriority="0" w:unhideWhenUsed="0" w:qFormat="1"/>
-    <w:lsdException w:name="heading 1" w:semiHidden="0" w:uiPriority="9" w:unhideWhenUsed="0" w:qFormat="1"/>
-    <w:lsdException w:name="heading 2" w:uiPriority="9" w:qFormat="1"/>
-    <w:lsdException w:name="heading 3" w:uiPriority="9" w:qFormat="1"/>
-    <w:lsdException w:name="heading 4" w:uiPriority="9" w:qFormat="1"/>
-    <w:lsdException w:name="heading 5" w:uiPriority="9" w:qFormat="1"/>
-    <w:lsdException w:name="heading 6" w:uiPriority="9" w:qFormat="1"/>
-    <w:lsdException w:name="heading 7" w:uiPriority="9" w:qFormat="1"/>
-    <w:lsdException w:name="heading 8" w:uiPriority="9" w:qFormat="1"/>
-    <w:lsdException w:name="heading 9" w:uiPriority="9" w:qFormat="1"/>
-    <w:lsdException w:name="toc 1" w:uiPriority="39"/>
-    <w:lsdException w:name="toc 2" w:uiPriority="39"/>
-    <w:lsdException w:name="toc 3" w:uiPriority="39"/>
-    <w:lsdException w:name="toc 4" w:uiPriority="39"/>
-    <w:lsdException w:name="toc 5" w:uiPriority="39"/>
-    <w:lsdException w:name="toc 6" w:uiPriority="39"/>
-    <w:lsdException w:name="toc 7" w:uiPriority="39"/>
-    <w:lsdException w:name="toc 8" w:uiPriority="39"/>
-    <w:lsdException w:name="toc 9" w:uiPriority="39"/>
-    <w:lsdException w:name="caption" w:uiPriority="35" w:qFormat="1"/>
-    <w:lsdException w:name="Title" w:semiHidden="0" w:uiPriority="10" w:unhideWhenUsed="0" w:qFormat="1"/>
-    <w:lsdException w:name="Default Paragraph Font" w:uiPriority="1"/>
-    <w:lsdException w:name="Subtitle" w:semiHidden="0" w:uiPriority="11" w:unhideWhenUsed="0" w:qFormat="1"/>
-    <w:lsdException w:name="Strong" w:semiHidden="0" w:uiPriority="22" w:unhideWhenUsed="0" w:qFormat="1"/>
-    <w:lsdException w:name="Emphasis" w:semiHidden="0" w:uiPriority="20" w:unhideWhenUsed="0" w:qFormat="1"/>
-    <w:lsdException w:name="Table Grid" w:semiHidden="0" w:uiPriority="59" w:unhideWhenUsed="0"/>
-    <w:lsdException w:name="Placeholder Text" w:unhideWhenUsed="0"/>
-    <w:lsdException w:name="No Spacing" w:semiHidden="0" w:uiPriority="1" w:unhideWhenUsed="0" w:qFormat="1"/>
-    <w:lsdException w:name="Light Shading" w:semiHidden="0" w:uiPriority="60" w:unhideWhenUsed="0"/>
-    <w:lsdException w:name="Light List" w:semiHidden="0" w:uiPriority="61" w:unhideWhenUsed="0"/>
-    <w:lsdException w:name="Light Grid" w:semiHidden="0" w:uiPriority="62" w:unhideWhenUsed="0"/>
-    <w:lsdException w:name="Medium Shading 1" w:semiHidden="0" w:uiPriority="63" w:unhideWhenUsed="0"/>
-    <w:lsdException w:name="Medium Shading 2" w:semiHidden="0" w:uiPriority="64" w:unhideWhenUsed="0"/>
-    <w:lsdException w:name="Medium List 1" w:semiHidden="0" w:uiPriority="65" w:unhideWhenUsed="0"/>
-    <w:lsdException w:name="Medium List 2" w:semiHidden="0" w:uiPriority="66" w:unhideWhenUsed="0"/>
-    <w:lsdException w:name="Medium Grid 1" w:semiHidden="0" w:uiPriority="67" w:unhideWhenUsed="0"/>
-    <w:lsdException w:name="Medium Grid 2" w:semiHidden="0" w:uiPriority="68" w:unhideWhenUsed="0"/>
-    <w:lsdException w:name="Medium Grid 3" w:semiHidden="0" w:uiPriority="69" w:unhideWhenUsed="0"/>
-    <w:lsdException w:name="Dark List" w:semiHidden="0" w:uiPriority="70" w:unhideWhenUsed="0"/>
-    <w:lsdException w:name="Colorful Shading" w:semiHidden="0" w:uiPriority="71" w:unhideWhenUsed="0"/>
-    <w:lsdException w:name="Colorful List" w:semiHidden="0" w:uiPriority="72" w:unhideWhenUsed="0"/>
-    <w:lsdException w:name="Colorful Grid" w:semiHidden="0" w:uiPriority="73" w:unhideWhenUsed="0"/>
-    <w:lsdException w:name="Light Shading Accent 1" w:semiHidden="0" w:uiPriority="60" w:unhideWhenUsed="0"/>
-    <w:lsdException w:name="Light List Accent 1" w:semiHidden="0" w:uiPriority="61" w:unhideWhenUsed="0"/>
-    <w:lsdException w:name="Light Grid Accent 1" w:semiHidden="0" w:uiPriority="62" w:unhideWhenUsed="0"/>
-    <w:lsdException w:name="Medium Shading 1 Accent 1" w:semiHidden="0" w:uiPriority="63" w:unhideWhenUsed="0"/>
-    <w:lsdException w:name="Medium Shading 2 Accent 1" w:semiHidden="0" w:uiPriority="64" w:unhideWhenUsed="0"/>
-    <w:lsdException w:name="Medium List 1 Accent 1" w:semiHidden="0" w:uiPriority="65" w:unhideWhenUsed="0"/>
-    <w:lsdException w:name="Revision" w:unhideWhenUsed="0"/>
-    <w:lsdException w:name="List Paragraph" w:semiHidden="0" w:uiPriority="34" w:unhideWhenUsed="0" w:qFormat="1"/>
-    <w:lsdException w:name="Quote" w:semiHidden="0" w:uiPriority="29" w:unhideWhenUsed="0" w:qFormat="1"/>
-    <w:lsdException w:name="Intense Quote" w:semiHidden="0" w:uiPriority="30" w:unhideWhenUsed="0" w:qFormat="1"/>
-    <w:lsdException w:name="Medium List 2 Accent 1" w:semiHidden="0" w:uiPriority="66" w:unhideWhenUsed="0"/>
-    <w:lsdException w:name="Medium Grid 1 Accent 1" w:semiHidden="0" w:uiPriority="67" w:unhideWhenUsed="0"/>
-    <w:lsdException w:name="Medium Grid 2 Accent 1" w:semiHidden="0" w:uiPriority="68" w:unhideWhenUsed="0"/>
-    <w:lsdException w:name="Medium Grid 3 Accent 1" w:semiHidden="0" w:uiPriority="69" w:unhideWhenUsed="0"/>
-    <w:lsdException w:name="Dark List Accent 1" w:semiHidden="0" w:uiPriority="70" w:unhideWhenUsed="0"/>
-    <w:lsdException w:name="Colorful Shading Accent 1" w:semiHidden="0" w:uiPriority="71" w:unhideWhenUsed="0"/>
-    <w:lsdException w:name="Colorful List Accent 1" w:semiHidden="0" w:uiPriority="72" w:unhideWhenUsed="0"/>
-    <w:lsdException w:name="Colorful Grid Accent 1" w:semiHidden="0" w:uiPriority="73" w:unhideWhenUsed="0"/>
-    <w:lsdException w:name="Light Shading Accent 2" w:semiHidden="0" w:uiPriority="60" w:unhideWhenUsed="0"/>
-    <w:lsdException w:name="Light List Accent 2" w:semiHidden="0" w:uiPriority="61" w:unhideWhenUsed="0"/>
-    <w:lsdException w:name="Light Grid Accent 2" w:semiHidden="0" w:uiPriority="62" w:unhideWhenUsed="0"/>
-    <w:lsdException w:name="Medium Shading 1 Accent 2" w:semiHidden="0" w:uiPriority="63" w:unhideWhenUsed="0"/>
-    <w:lsdException w:name="Medium Shading 2 Accent 2" w:semiHidden="0" w:uiPriority="64" w:unhideWhenUsed="0"/>
-    <w:lsdException w:name="Medium List 1 Accent 2" w:semiHidden="0" w:uiPriority="65" w:unhideWhenUsed="0"/>
-    <w:lsdException w:name="Medium List 2 Accent 2" w:semiHidden="0" w:uiPriority="66" w:unhideWhenUsed="0"/>
-    <w:lsdException w:name="Medium Grid 1 Accent 2" w:semiHidden="0" w:uiPriority="67" w:unhideWhenUsed="0"/>
-    <w:lsdException w:name="Medium Grid 2 Accent 2" w:semiHidden="0" w:uiPriority="68" w:unhideWhenUsed="0"/>
-    <w:lsdException w:name="Medium Grid 3 Accent 2" w:semiHidden="0" w:uiPriority="69" w:unhideWhenUsed="0"/>
-    <w:lsdException w:name="Dark List Accent 2" w:semiHidden="0" w:uiPriority="70" w:unhideWhenUsed="0"/>
-    <w:lsdException w:name="Colorful Shading Accent 2" w:semiHidden="0" w:uiPriority="71" w:unhideWhenUsed="0"/>
-    <w:lsdException w:name="Colorful List Accent 2" w:semiHidden="0" w:uiPriority="72" w:unhideWhenUsed="0"/>
-    <w:lsdException w:name="Colorful Grid Accent 2" w:semiHidden="0" w:uiPriority="73" w:unhideWhenUsed="0"/>
-    <w:lsdException w:name="Light Shading Accent 3" w:semiHidden="0" w:uiPriority="60" w:unhideWhenUsed="0"/>
-    <w:lsdException w:name="Light List Accent 3" w:semiHidden="0" w:uiPriority="61" w:unhideWhenUsed="0"/>
-    <w:lsdException w:name="Light Grid Accent 3" w:semiHidden="0" w:uiPriority="62" w:unhideWhenUsed="0"/>
-    <w:lsdException w:name="Medium Shading 1 Accent 3" w:semiHidden="0" w:uiPriority="63" w:unhideWhenUsed="0"/>
-    <w:lsdException w:name="Medium Shading 2 Accent 3" w:semiHidden="0" w:uiPriority="64" w:unhideWhenUsed="0"/>
-    <w:lsdException w:name="Medium List 1 Accent 3" w:semiHidden="0" w:uiPriority="65" w:unhideWhenUsed="0"/>
-    <w:lsdException w:name="Medium List 2 Accent 3" w:semiHidden="0" w:uiPriority="66" w:unhideWhenUsed="0"/>
-    <w:lsdException w:name="Medium Grid 1 Accent 3" w:semiHidden="0" w:uiPriority="67" w:unhideWhenUsed="0"/>
-    <w:lsdException w:name="Medium Grid 2 Accent 3" w:semiHidden="0" w:uiPriority="68" w:unhideWhenUsed="0"/>
-    <w:lsdException w:name="Medium Grid 3 Accent 3" w:semiHidden="0" w:uiPriority="69" w:unhideWhenUsed="0"/>
-    <w:lsdException w:name="Dark List Accent 3" w:semiHidden="0" w:uiPriority="70" w:unhideWhenUsed="0"/>
-    <w:lsdException w:name="Colorful Shading Accent 3" w:semiHidden="0" w:uiPriority="71" w:unhideWhenUsed="0"/>
-    <w:lsdException w:name="Colorful List Accent 3" w:semiHidden="0" w:uiPriority="72" w:unhideWhenUsed="0"/>
-    <w:lsdException w:name="Colorful Grid Accent 3" w:semiHidden="0" w:uiPriority="73" w:unhideWhenUsed="0"/>
-    <w:lsdException w:name="Light Shading Accent 4" w:semiHidden="0" w:uiPriority="60" w:unhideWhenUsed="0"/>
-    <w:lsdException w:name="Light List Accent 4" w:semiHidden="0" w:uiPriority="61" w:unhideWhenUsed="0"/>
-    <w:lsdException w:name="Light Grid Accent 4" w:semiHidden="0" w:uiPriority="62" w:unhideWhenUsed="0"/>
-    <w:lsdException w:name="Medium Shading 1 Accent 4" w:semiHidden="0" w:uiPriority="63" w:unhideWhenUsed="0"/>
-    <w:lsdException w:name="Medium Shading 2 Accent 4" w:semiHidden="0" w:uiPriority="64" w:unhideWhenUsed="0"/>
-    <w:lsdException w:name="Medium List 1 Accent 4" w:semiHidden="0" w:uiPriority="65" w:unhideWhenUsed="0"/>
-    <w:lsdException w:name="Medium List 2 Accent 4" w:semiHidden="0" w:uiPriority="66" w:unhideWhenUsed="0"/>
-    <w:lsdException w:name="Medium Grid 1 Accent 4" w:semiHidden="0" w:uiPriority="67" w:unhideWhenUsed="0"/>
-    <w:lsdException w:name="Medium Grid 2 Accent 4" w:semiHidden="0" w:uiPriority="68" w:unhideWhenUsed="0"/>
-    <w:lsdException w:name="Medium Grid 3 Accent 4" w:semiHidden="0" w:uiPriority="69" w:unhideWhenUsed="0"/>
-    <w:lsdException w:name="Dark List Accent 4" w:semiHidden="0" w:uiPriority="70" w:unhideWhenUsed="0"/>
-    <w:lsdException w:name="Colorful Shading Accent 4" w:semiHidden="0" w:uiPriority="71" w:unhideWhenUsed="0"/>
-    <w:lsdException w:name="Colorful List Accent 4" w:semiHidden="0" w:uiPriority="72" w:unhideWhenUsed="0"/>
-    <w:lsdException w:name="Colorful Grid Accent 4" w:semiHidden="0" w:uiPriority="73" w:unhideWhenUsed="0"/>
-    <w:lsdException w:name="Light Shading Accent 5" w:semiHidden="0" w:uiPriority="60" w:unhideWhenUsed="0"/>
-    <w:lsdException w:name="Light List Accent 5" w:semiHidden="0" w:uiPriority="61" w:unhideWhenUsed="0"/>
-    <w:lsdException w:name="Light Grid Accent 5" w:semiHidden="0" w:uiPriority="62" w:unhideWhenUsed="0"/>
-    <w:lsdException w:name="Medium Shading 1 Accent 5" w:semiHidden="0" w:uiPriority="63" w:unhideWhenUsed="0"/>
-    <w:lsdException w:name="Medium Shading 2 Accent 5" w:semiHidden="0" w:uiPriority="64" w:unhideWhenUsed="0"/>
-    <w:lsdException w:name="Medium List 1 Accent 5" w:semiHidden="0" w:uiPriority="65" w:unhideWhenUsed="0"/>
-    <w:lsdException w:name="Medium List 2 Accent 5" w:semiHidden="0" w:uiPriority="66" w:unhideWhenUsed="0"/>
-    <w:lsdException w:name="Medium Grid 1 Accent 5" w:semiHidden="0" w:uiPriority="67" w:unhideWhenUsed="0"/>
-    <w:lsdException w:name="Medium Grid 2 Accent 5" w:semiHidden="0" w:uiPriority="68" w:unhideWhenUsed="0"/>
-    <w:lsdException w:name="Medium Grid 3 Accent 5" w:semiHidden="0" w:uiPriority="69" w:unhideWhenUsed="0"/>
-    <w:lsdException w:name="Dark List Accent 5" w:semiHidden="0" w:uiPriority="70" w:unhideWhenUsed="0"/>
-    <w:lsdException w:name="Colorful Shading Accent 5" w:semiHidden="0" w:uiPriority="71" w:unhideWhenUsed="0"/>
-    <w:lsdException w:name="Colorful List Accent 5" w:semiHidden="0" w:uiPriority="72" w:unhideWhenUsed="0"/>
-    <w:lsdException w:name="Colorful Grid Accent 5" w:semiHidden="0" w:uiPriority="73" w:unhideWhenUsed="0"/>
-    <w:lsdException w:name="Light Shading Accent 6" w:semiHidden="0" w:uiPriority="60" w:unhideWhenUsed="0"/>
-    <w:lsdException w:name="Light List Accent 6" w:semiHidden="0" w:uiPriority="61" w:unhideWhenUsed="0"/>
-    <w:lsdException w:name="Light Grid Accent 6" w:semiHidden="0" w:uiPriority="62" w:unhideWhenUsed="0"/>
-    <w:lsdException w:name="Medium Shading 1 Accent 6" w:semiHidden="0" w:uiPriority="63" w:unhideWhenUsed="0"/>
-    <w:lsdException w:name="Medium Shading 2 Accent 6" w:semiHidden="0" w:uiPriority="64" w:unhideWhenUsed="0"/>
-    <w:lsdException w:name="Medium List 1 Accent 6" w:semiHidden="0" w:uiPriority="65" w:unhideWhenUsed="0"/>
-    <w:lsdException w:name="Medium List 2 Accent 6" w:semiHidden="0" w:uiPriority="66" w:unhideWhenUsed="0"/>
-    <w:lsdException w:name="Medium Grid 1 Accent 6" w:semiHidden="0" w:uiPriority="67" w:unhideWhenUsed="0"/>
-    <w:lsdException w:name="Medium Grid 2 Accent 6" w:semiHidden="0" w:uiPriority="68" w:unhideWhenUsed="0"/>
-    <w:lsdException w:name="Medium Grid 3 Accent 6" w:semiHidden="0" w:uiPriority="69" w:unhideWhenUsed="0"/>
-    <w:lsdException w:name="Dark List Accent 6" w:semiHidden="0" w:uiPriority="70" w:unhideWhenUsed="0"/>
-    <w:lsdException w:name="Colorful Shading Accent 6" w:semiHidden="0" w:uiPriority="71" w:unhideWhenUsed="0"/>
-    <w:lsdException w:name="Colorful List Accent 6" w:semiHidden="0" w:uiPriority="72" w:unhideWhenUsed="0"/>
-    <w:lsdException w:name="Colorful Grid Accent 6" w:semiHidden="0" w:uiPriority="73" w:unhideWhenUsed="0"/>
-    <w:lsdException w:name="Subtle Emphasis" w:semiHidden="0" w:uiPriority="19" w:unhideWhenUsed="0" w:qFormat="1"/>
-    <w:lsdException w:name="Intense Emphasis" w:semiHidden="0" w:uiPriority="21" w:unhideWhenUsed="0" w:qFormat="1"/>
-    <w:lsdException w:name="Subtle Reference" w:semiHidden="0" w:uiPriority="31" w:unhideWhenUsed="0" w:qFormat="1"/>
-    <w:lsdException w:name="Intense Reference" w:semiHidden="0" w:uiPriority="32" w:unhideWhenUsed="0" w:qFormat="1"/>
-    <w:lsdException w:name="Book Title" w:semiHidden="0" w:uiPriority="33" w:unhideWhenUsed="0" w:qFormat="1"/>
-    <w:lsdException w:name="Bibliography" w:uiPriority="37"/>
-    <w:lsdException w:name="TOC Heading" w:uiPriority="39" w:qFormat="1"/>
+  <w:latentStyles w:defLockedState="0" w:defUIPriority="99" w:defSemiHidden="0" w:defUnhideWhenUsed="0" w:defQFormat="0" w:count="371">
+    <w:lsdException w:name="Normal" w:uiPriority="0" w:qFormat="1"/>
+    <w:lsdException w:name="heading 1" w:uiPriority="9" w:qFormat="1"/>
+    <w:lsdException w:name="heading 2" w:semiHidden="1" w:uiPriority="9" w:unhideWhenUsed="1" w:qFormat="1"/>
+    <w:lsdException w:name="heading 3" w:semiHidden="1" w:uiPriority="9" w:unhideWhenUsed="1" w:qFormat="1"/>
+    <w:lsdException w:name="heading 4" w:semiHidden="1" w:uiPriority="9" w:unhideWhenUsed="1" w:qFormat="1"/>
+    <w:lsdException w:name="heading 5" w:semiHidden="1" w:uiPriority="9" w:unhideWhenUsed="1" w:qFormat="1"/>
+    <w:lsdException w:name="heading 6" w:semiHidden="1" w:uiPriority="9" w:unhideWhenUsed="1" w:qFormat="1"/>
+    <w:lsdException w:name="heading 7" w:semiHidden="1" w:uiPriority="9" w:unhideWhenUsed="1" w:qFormat="1"/>
+    <w:lsdException w:name="heading 8" w:semiHidden="1" w:uiPriority="9" w:unhideWhenUsed="1" w:qFormat="1"/>
+    <w:lsdException w:name="heading 9" w:semiHidden="1" w:uiPriority="9" w:unhideWhenUsed="1" w:qFormat="1"/>
+    <w:lsdException w:name="index 1" w:semiHidden="1" w:unhideWhenUsed="1"/>
+    <w:lsdException w:name="index 2" w:semiHidden="1" w:unhideWhenUsed="1"/>
+    <w:lsdException w:name="index 3" w:semiHidden="1" w:unhideWhenUsed="1"/>
+    <w:lsdException w:name="index 4" w:semiHidden="1" w:unhideWhenUsed="1"/>
+    <w:lsdException w:name="index 5" w:semiHidden="1" w:unhideWhenUsed="1"/>
+    <w:lsdException w:name="index 6" w:semiHidden="1" w:unhideWhenUsed="1"/>
+    <w:lsdException w:name="index 7" w:semiHidden="1" w:unhideWhenUsed="1"/>
+    <w:lsdException w:name="index 8" w:semiHidden="1" w:unhideWhenUsed="1"/>
+    <w:lsdException w:name="index 9" w:semiHidden="1" w:unhideWhenUsed="1"/>
+    <w:lsdException w:name="toc 1" w:semiHidden="1" w:uiPriority="39" w:unhideWhenUsed="1"/>
+    <w:lsdException w:name="toc 2" w:semiHidden="1" w:uiPriority="39" w:unhideWhenUsed="1"/>
+    <w:lsdException w:name="toc 3" w:semiHidden="1" w:uiPriority="39" w:unhideWhenUsed="1"/>
+    <w:lsdException w:name="toc 4" w:semiHidden="1" w:uiPriority="39" w:unhideWhenUsed="1"/>
+    <w:lsdException w:name="toc 5" w:semiHidden="1" w:uiPriority="39" w:unhideWhenUsed="1"/>
+    <w:lsdException w:name="toc 6" w:semiHidden="1" w:uiPriority="39" w:unhideWhenUsed="1"/>
+    <w:lsdException w:name="toc 7" w:semiHidden="1" w:uiPriority="39" w:unhideWhenUsed="1"/>
+    <w:lsdException w:name="toc 8" w:semiHidden="1" w:uiPriority="39" w:unhideWhenUsed="1"/>
+    <w:lsdException w:name="toc 9" w:semiHidden="1" w:uiPriority="39" w:unhideWhenUsed="1"/>
+    <w:lsdException w:name="Normal Indent" w:semiHidden="1" w:unhideWhenUsed="1"/>
+    <w:lsdException w:name="footnote text" w:semiHidden="1" w:unhideWhenUsed="1"/>
+    <w:lsdException w:name="annotation text" w:semiHidden="1" w:unhideWhenUsed="1"/>
+    <w:lsdException w:name="header" w:semiHidden="1" w:unhideWhenUsed="1"/>
+    <w:lsdException w:name="footer" w:semiHidden="1" w:unhideWhenUsed="1"/>
+    <w:lsdException w:name="index heading" w:semiHidden="1" w:unhideWhenUsed="1"/>
+    <w:lsdException w:name="caption" w:semiHidden="1" w:uiPriority="35" w:unhideWhenUsed="1" w:qFormat="1"/>
+    <w:lsdException w:name="table of figures" w:semiHidden="1" w:unhideWhenUsed="1"/>
+    <w:lsdException w:name="envelope address" w:semiHidden="1" w:unhideWhenUsed="1"/>
+    <w:lsdException w:name="envelope return" w:semiHidden="1" w:unhideWhenUsed="1"/>
+    <w:lsdException w:name="footnote reference" w:semiHidden="1" w:unhideWhenUsed="1"/>
+    <w:lsdException w:name="annotation reference" w:semiHidden="1" w:unhideWhenUsed="1"/>
+    <w:lsdException w:name="line number" w:semiHidden="1" w:unhideWhenUsed="1"/>
+    <w:lsdException w:name="page number" w:semiHidden="1" w:unhideWhenUsed="1"/>
+    <w:lsdException w:name="endnote reference" w:semiHidden="1" w:unhideWhenUsed="1"/>
+    <w:lsdException w:name="endnote text" w:semiHidden="1" w:unhideWhenUsed="1"/>
+    <w:lsdException w:name="table of authorities" w:semiHidden="1" w:unhideWhenUsed="1"/>
+    <w:lsdException w:name="macro" w:semiHidden="1" w:unhideWhenUsed="1"/>
+    <w:lsdException w:name="toa heading" w:semiHidden="1" w:unhideWhenUsed="1"/>
+    <w:lsdException w:name="List" w:semiHidden="1" w:unhideWhenUsed="1"/>
+    <w:lsdException w:name="List Bullet" w:semiHidden="1" w:unhideWhenUsed="1"/>
+    <w:lsdException w:name="List Number" w:semiHidden="1" w:unhideWhenUsed="1"/>
+    <w:lsdException w:name="List 2" w:semiHidden="1" w:unhideWhenUsed="1"/>
+    <w:lsdException w:name="List 3" w:semiHidden="1" w:unhideWhenUsed="1"/>
+    <w:lsdException w:name="List 4" w:semiHidden="1" w:unhideWhenUsed="1"/>
+    <w:lsdException w:name="List 5" w:semiHidden="1" w:unhideWhenUsed="1"/>
+    <w:lsdException w:name="List Bullet 2" w:semiHidden="1" w:unhideWhenUsed="1"/>
+    <w:lsdException w:name="List Bullet 3" w:semiHidden="1" w:unhideWhenUsed="1"/>
+    <w:lsdException w:name="List Bullet 4" w:semiHidden="1" w:unhideWhenUsed="1"/>
+    <w:lsdException w:name="List Bullet 5" w:semiHidden="1" w:unhideWhenUsed="1"/>
+    <w:lsdException w:name="List Number 2" w:semiHidden="1" w:unhideWhenUsed="1"/>
+    <w:lsdException w:name="List Number 3" w:semiHidden="1" w:unhideWhenUsed="1"/>
+    <w:lsdException w:name="List Number 4" w:semiHidden="1" w:unhideWhenUsed="1"/>
+    <w:lsdException w:name="List Number 5" w:semiHidden="1" w:unhideWhenUsed="1"/>
+    <w:lsdException w:name="Title" w:uiPriority="10" w:qFormat="1"/>
+    <w:lsdException w:name="Closing" w:semiHidden="1" w:unhideWhenUsed="1"/>
+    <w:lsdException w:name="Signature" w:semiHidden="1" w:unhideWhenUsed="1"/>
+    <w:lsdException w:name="Default Paragraph Font" w:semiHidden="1" w:uiPriority="1" w:unhideWhenUsed="1"/>
+    <w:lsdException w:name="Body Text" w:semiHidden="1" w:unhideWhenUsed="1"/>
+    <w:lsdException w:name="Body Text Indent" w:semiHidden="1" w:unhideWhenUsed="1"/>
+    <w:lsdException w:name="List Continue" w:semiHidden="1" w:unhideWhenUsed="1"/>
+    <w:lsdException w:name="List Continue 2" w:semiHidden="1" w:unhideWhenUsed="1"/>
+    <w:lsdException w:name="List Continue 3" w:semiHidden="1" w:unhideWhenUsed="1"/>
+    <w:lsdException w:name="List Continue 4" w:semiHidden="1" w:unhideWhenUsed="1"/>
+    <w:lsdException w:name="List Continue 5" w:semiHidden="1" w:unhideWhenUsed="1"/>
+    <w:lsdException w:name="Message Header" w:semiHidden="1" w:unhideWhenUsed="1"/>
+    <w:lsdException w:name="Subtitle" w:uiPriority="11" w:qFormat="1"/>
+    <w:lsdException w:name="Salutation" w:semiHidden="1" w:unhideWhenUsed="1"/>
+    <w:lsdException w:name="Date" w:semiHidden="1" w:unhideWhenUsed="1"/>
+    <w:lsdException w:name="Body Text First Indent" w:semiHidden="1" w:unhideWhenUsed="1"/>
+    <w:lsdException w:name="Body Text First Indent 2" w:semiHidden="1" w:unhideWhenUsed="1"/>
+    <w:lsdException w:name="Note Heading" w:semiHidden="1" w:unhideWhenUsed="1"/>
+    <w:lsdException w:name="Body Text 2" w:semiHidden="1" w:unhideWhenUsed="1"/>
+    <w:lsdException w:name="Body Text 3" w:semiHidden="1" w:unhideWhenUsed="1"/>
+    <w:lsdException w:name="Body Text Indent 2" w:semiHidden="1" w:unhideWhenUsed="1"/>
+    <w:lsdException w:name="Body Text Indent 3" w:semiHidden="1" w:unhideWhenUsed="1"/>
+    <w:lsdException w:name="Block Text" w:semiHidden="1" w:unhideWhenUsed="1"/>
+    <w:lsdException w:name="Hyperlink" w:semiHidden="1" w:unhideWhenUsed="1"/>
+    <w:lsdException w:name="FollowedHyperlink" w:semiHidden="1" w:unhideWhenUsed="1"/>
+    <w:lsdException w:name="Strong" w:uiPriority="22" w:qFormat="1"/>
+    <w:lsdException w:name="Emphasis" w:uiPriority="20" w:qFormat="1"/>
+    <w:lsdException w:name="Document Map" w:semiHidden="1" w:unhideWhenUsed="1"/>
+    <w:lsdException w:name="Plain Text" w:semiHidden="1" w:unhideWhenUsed="1"/>
+    <w:lsdException w:name="E-mail Signature" w:semiHidden="1" w:unhideWhenUsed="1"/>
+    <w:lsdException w:name="HTML Top of Form" w:semiHidden="1" w:unhideWhenUsed="1"/>
+    <w:lsdException w:name="HTML Bottom of Form" w:semiHidden="1" w:unhideWhenUsed="1"/>
+    <w:lsdException w:name="Normal (Web)" w:semiHidden="1" w:unhideWhenUsed="1"/>
+    <w:lsdException w:name="HTML Acronym" w:semiHidden="1" w:unhideWhenUsed="1"/>
+    <w:lsdException w:name="HTML Address" w:semiHidden="1" w:unhideWhenUsed="1"/>
+    <w:lsdException w:name="HTML Cite" w:semiHidden="1" w:unhideWhenUsed="1"/>
+    <w:lsdException w:name="HTML Code" w:semiHidden="1" w:unhideWhenUsed="1"/>
+    <w:lsdException w:name="HTML Definition" w:semiHidden="1" w:unhideWhenUsed="1"/>
+    <w:lsdException w:name="HTML Keyboard" w:semiHidden="1" w:unhideWhenUsed="1"/>
+    <w:lsdException w:name="HTML Preformatted" w:semiHidden="1" w:unhideWhenUsed="1"/>
+    <w:lsdException w:name="HTML Sample" w:semiHidden="1" w:unhideWhenUsed="1"/>
+    <w:lsdException w:name="HTML Typewriter" w:semiHidden="1" w:unhideWhenUsed="1"/>
+    <w:lsdException w:name="HTML Variable" w:semiHidden="1" w:unhideWhenUsed="1"/>
+    <w:lsdException w:name="Normal Table" w:semiHidden="1" w:unhideWhenUsed="1"/>
+    <w:lsdException w:name="annotation subject" w:semiHidden="1" w:unhideWhenUsed="1"/>
+    <w:lsdException w:name="No List" w:semiHidden="1" w:unhideWhenUsed="1"/>
+    <w:lsdException w:name="Outline List 1" w:semiHidden="1" w:unhideWhenUsed="1"/>
+    <w:lsdException w:name="Outline List 2" w:semiHidden="1" w:unhideWhenUsed="1"/>
+    <w:lsdException w:name="Outline List 3" w:semiHidden="1" w:unhideWhenUsed="1"/>
+    <w:lsdException w:name="Table Simple 1" w:semiHidden="1" w:unhideWhenUsed="1"/>
+    <w:lsdException w:name="Table Simple 2" w:semiHidden="1" w:unhideWhenUsed="1"/>
+    <w:lsdException w:name="Table Simple 3" w:semiHidden="1" w:unhideWhenUsed="1"/>
+    <w:lsdException w:name="Table Classic 1" w:semiHidden="1" w:unhideWhenUsed="1"/>
+    <w:lsdException w:name="Table Classic 2" w:semiHidden="1" w:unhideWhenUsed="1"/>
+    <w:lsdException w:name="Table Classic 3" w:semiHidden="1" w:unhideWhenUsed="1"/>
+    <w:lsdException w:name="Table Classic 4" w:semiHidden="1" w:unhideWhenUsed="1"/>
+    <w:lsdException w:name="Table Colorful 1" w:semiHidden="1" w:unhideWhenUsed="1"/>
+    <w:lsdException w:name="Table Colorful 2" w:semiHidden="1" w:unhideWhenUsed="1"/>
+    <w:lsdException w:name="Table Colorful 3" w:semiHidden="1" w:unhideWhenUsed="1"/>
+    <w:lsdException w:name="Table Columns 1" w:semiHidden="1" w:unhideWhenUsed="1"/>
+    <w:lsdException w:name="Table Columns 2" w:semiHidden="1" w:unhideWhenUsed="1"/>
+    <w:lsdException w:name="Table Columns 3" w:semiHidden="1" w:unhideWhenUsed="1"/>
+    <w:lsdException w:name="Table Columns 4" w:semiHidden="1" w:unhideWhenUsed="1"/>
+    <w:lsdException w:name="Table Columns 5" w:semiHidden="1" w:unhideWhenUsed="1"/>
+    <w:lsdException w:name="Table Grid 1" w:semiHidden="1" w:unhideWhenUsed="1"/>
+    <w:lsdException w:name="Table Grid 2" w:semiHidden="1" w:unhideWhenUsed="1"/>
+    <w:lsdException w:name="Table Grid 3" w:semiHidden="1" w:unhideWhenUsed="1"/>
+    <w:lsdException w:name="Table Grid 4" w:semiHidden="1" w:unhideWhenUsed="1"/>
+    <w:lsdException w:name="Table Grid 5" w:semiHidden="1" w:unhideWhenUsed="1"/>
+    <w:lsdException w:name="Table Grid 6" w:semiHidden="1" w:unhideWhenUsed="1"/>
+    <w:lsdException w:name="Table Grid 7" w:semiHidden="1" w:unhideWhenUsed="1"/>
+    <w:lsdException w:name="Table Grid 8" w:semiHidden="1" w:unhideWhenUsed="1"/>
+    <w:lsdException w:name="Table List 1" w:semiHidden="1" w:unhideWhenUsed="1"/>
+    <w:lsdException w:name="Table List 2" w:semiHidden="1" w:unhideWhenUsed="1"/>
+    <w:lsdException w:name="Table List 3" w:semiHidden="1" w:unhideWhenUsed="1"/>
+    <w:lsdException w:name="Table List 4" w:semiHidden="1" w:unhideWhenUsed="1"/>
+    <w:lsdException w:name="Table List 5" w:semiHidden="1" w:unhideWhenUsed="1"/>
+    <w:lsdException w:name="Table List 6" w:semiHidden="1" w:unhideWhenUsed="1"/>
+    <w:lsdException w:name="Table List 7" w:semiHidden="1" w:unhideWhenUsed="1"/>
+    <w:lsdException w:name="Table List 8" w:semiHidden="1" w:unhideWhenUsed="1"/>
+    <w:lsdException w:name="Table 3D effects 1" w:semiHidden="1" w:unhideWhenUsed="1"/>
+    <w:lsdException w:name="Table 3D effects 2" w:semiHidden="1" w:unhideWhenUsed="1"/>
+    <w:lsdException w:name="Table 3D effects 3" w:semiHidden="1" w:unhideWhenUsed="1"/>
+    <w:lsdException w:name="Table Contemporary" w:semiHidden="1" w:unhideWhenUsed="1"/>
+    <w:lsdException w:name="Table Elegant" w:semiHidden="1" w:unhideWhenUsed="1"/>
+    <w:lsdException w:name="Table Professional" w:semiHidden="1" w:unhideWhenUsed="1"/>
+    <w:lsdException w:name="Table Subtle 1" w:semiHidden="1" w:unhideWhenUsed="1"/>
+    <w:lsdException w:name="Table Subtle 2" w:semiHidden="1" w:unhideWhenUsed="1"/>
+    <w:lsdException w:name="Table Web 1" w:semiHidden="1" w:unhideWhenUsed="1"/>
+    <w:lsdException w:name="Table Web 2" w:semiHidden="1" w:unhideWhenUsed="1"/>
+    <w:lsdException w:name="Table Web 3" w:semiHidden="1" w:unhideWhenUsed="1"/>
+    <w:lsdException w:name="Balloon Text" w:semiHidden="1" w:unhideWhenUsed="1"/>
+    <w:lsdException w:name="Table Grid" w:uiPriority="59"/>
+    <w:lsdException w:name="Table Theme" w:semiHidden="1" w:unhideWhenUsed="1"/>
+    <w:lsdException w:name="Placeholder Text" w:semiHidden="1"/>
+    <w:lsdException w:name="No Spacing" w:uiPriority="1" w:qFormat="1"/>
+    <w:lsdException w:name="Light Shading" w:uiPriority="60"/>
+    <w:lsdException w:name="Light List" w:uiPriority="61"/>
+    <w:lsdException w:name="Light Grid" w:uiPriority="62"/>
+    <w:lsdException w:name="Medium Shading 1" w:uiPriority="63"/>
+    <w:lsdException w:name="Medium Shading 2" w:uiPriority="64"/>
+    <w:lsdException w:name="Medium List 1" w:uiPriority="65"/>
+    <w:lsdException w:name="Medium List 2" w:uiPriority="66"/>
+    <w:lsdException w:name="Medium Grid 1" w:uiPriority="67"/>
+    <w:lsdException w:name="Medium Grid 2" w:uiPriority="68"/>
+    <w:lsdException w:name="Medium Grid 3" w:uiPriority="69"/>
+    <w:lsdException w:name="Dark List" w:uiPriority="70"/>
+    <w:lsdException w:name="Colorful Shading" w:uiPriority="71"/>
+    <w:lsdException w:name="Colorful List" w:uiPriority="72"/>
+    <w:lsdException w:name="Colorful Grid" w:uiPriority="73"/>
+    <w:lsdException w:name="Light Shading Accent 1" w:uiPriority="60"/>
+    <w:lsdException w:name="Light List Accent 1" w:uiPriority="61"/>
+    <w:lsdException w:name="Light Grid Accent 1" w:uiPriority="62"/>
+    <w:lsdException w:name="Medium Shading 1 Accent 1" w:uiPriority="63"/>
+    <w:lsdException w:name="Medium Shading 2 Accent 1" w:uiPriority="64"/>
+    <w:lsdException w:name="Medium List 1 Accent 1" w:uiPriority="65"/>
+    <w:lsdException w:name="Revision" w:semiHidden="1"/>
+    <w:lsdException w:name="List Paragraph" w:uiPriority="34" w:qFormat="1"/>
+    <w:lsdException w:name="Quote" w:uiPriority="29" w:qFormat="1"/>
+    <w:lsdException w:name="Intense Quote" w:uiPriority="30" w:qFormat="1"/>
+    <w:lsdException w:name="Medium List 2 Accent 1" w:uiPriority="66"/>
+    <w:lsdException w:name="Medium Grid 1 Accent 1" w:uiPriority="67"/>
+    <w:lsdException w:name="Medium Grid 2 Accent 1" w:uiPriority="68"/>
+    <w:lsdException w:name="Medium Grid 3 Accent 1" w:uiPriority="69"/>
+    <w:lsdException w:name="Dark List Accent 1" w:uiPriority="70"/>
+    <w:lsdException w:name="Colorful Shading Accent 1" w:uiPriority="71"/>
+    <w:lsdException w:name="Colorful List Accent 1" w:uiPriority="72"/>
+    <w:lsdException w:name="Colorful Grid Accent 1" w:uiPriority="73"/>
+    <w:lsdException w:name="Light Shading Accent 2" w:uiPriority="60"/>
+    <w:lsdException w:name="Light List Accent 2" w:uiPriority="61"/>
+    <w:lsdException w:name="Light Grid Accent 2" w:uiPriority="62"/>
+    <w:lsdException w:name="Medium Shading 1 Accent 2" w:uiPriority="63"/>
+    <w:lsdException w:name="Medium Shading 2 Accent 2" w:uiPriority="64"/>
+    <w:lsdException w:name="Medium List 1 Accent 2" w:uiPriority="65"/>
+    <w:lsdException w:name="Medium List 2 Accent 2" w:uiPriority="66"/>
+    <w:lsdException w:name="Medium Grid 1 Accent 2" w:uiPriority="67"/>
+    <w:lsdException w:name="Medium Grid 2 Accent 2" w:uiPriority="68"/>
+    <w:lsdException w:name="Medium Grid 3 Accent 2" w:uiPriority="69"/>
+    <w:lsdException w:name="Dark List Accent 2" w:uiPriority="70"/>
+    <w:lsdException w:name="Colorful Shading Accent 2" w:uiPriority="71"/>
+    <w:lsdException w:name="Colorful List Accent 2" w:uiPriority="72"/>
+    <w:lsdException w:name="Colorful Grid Accent 2" w:uiPriority="73"/>
+    <w:lsdException w:name="Light Shading Accent 3" w:uiPriority="60"/>
+    <w:lsdException w:name="Light List Accent 3" w:uiPriority="61"/>
+    <w:lsdException w:name="Light Grid Accent 3" w:uiPriority="62"/>
+    <w:lsdException w:name="Medium Shading 1 Accent 3" w:uiPriority="63"/>
+    <w:lsdException w:name="Medium Shading 2 Accent 3" w:uiPriority="64"/>
+    <w:lsdException w:name="Medium List 1 Accent 3" w:uiPriority="65"/>
+    <w:lsdException w:name="Medium List 2 Accent 3" w:uiPriority="66"/>
+    <w:lsdException w:name="Medium Grid 1 Accent 3" w:uiPriority="67"/>
+    <w:lsdException w:name="Medium Grid 2 Accent 3" w:uiPriority="68"/>
+    <w:lsdException w:name="Medium Grid 3 Accent 3" w:uiPriority="69"/>
+    <w:lsdException w:name="Dark List Accent 3" w:uiPriority="70"/>
+    <w:lsdException w:name="Colorful Shading Accent 3" w:uiPriority="71"/>
+    <w:lsdException w:name="Colorful List Accent 3" w:uiPriority="72"/>
+    <w:lsdException w:name="Colorful Grid Accent 3" w:uiPriority="73"/>
+    <w:lsdException w:name="Light Shading Accent 4" w:uiPriority="60"/>
+    <w:lsdException w:name="Light List Accent 4" w:uiPriority="61"/>
+    <w:lsdException w:name="Light Grid Accent 4" w:uiPriority="62"/>
+    <w:lsdException w:name="Medium Shading 1 Accent 4" w:uiPriority="63"/>
+    <w:lsdException w:name="Medium Shading 2 Accent 4" w:uiPriority="64"/>
+    <w:lsdException w:name="Medium List 1 Accent 4" w:uiPriority="65"/>
+    <w:lsdException w:name="Medium List 2 Accent 4" w:uiPriority="66"/>
+    <w:lsdException w:name="Medium Grid 1 Accent 4" w:uiPriority="67"/>
+    <w:lsdException w:name="Medium Grid 2 Accent 4" w:uiPriority="68"/>
+    <w:lsdException w:name="Medium Grid 3 Accent 4" w:uiPriority="69"/>
+    <w:lsdException w:name="Dark List Accent 4" w:uiPriority="70"/>
+    <w:lsdException w:name="Colorful Shading Accent 4" w:uiPriority="71"/>
+    <w:lsdException w:name="Colorful List Accent 4" w:uiPriority="72"/>
+    <w:lsdException w:name="Colorful Grid Accent 4" w:uiPriority="73"/>
+    <w:lsdException w:name="Light Shading Accent 5" w:uiPriority="60"/>
+    <w:lsdException w:name="Light List Accent 5" w:uiPriority="61"/>
+    <w:lsdException w:name="Light Grid Accent 5" w:uiPriority="62"/>
+    <w:lsdException w:name="Medium Shading 1 Accent 5" w:uiPriority="63"/>
+    <w:lsdException w:name="Medium Shading 2 Accent 5" w:uiPriority="64"/>
+    <w:lsdException w:name="Medium List 1 Accent 5" w:uiPriority="65"/>
+    <w:lsdException w:name="Medium List 2 Accent 5" w:uiPriority="66"/>
+    <w:lsdException w:name="Medium Grid 1 Accent 5" w:uiPriority="67"/>
+    <w:lsdException w:name="Medium Grid 2 Accent 5" w:uiPriority="68"/>
+    <w:lsdException w:name="Medium Grid 3 Accent 5" w:uiPriority="69"/>
+    <w:lsdException w:name="Dark List Accent 5" w:uiPriority="70"/>
+    <w:lsdException w:name="Colorful Shading Accent 5" w:uiPriority="71"/>
+    <w:lsdException w:name="Colorful List Accent 5" w:uiPriority="72"/>
+    <w:lsdException w:name="Colorful Grid Accent 5" w:uiPriority="73"/>
+    <w:lsdException w:name="Light Shading Accent 6" w:uiPriority="60"/>
+    <w:lsdException w:name="Light List Accent 6" w:uiPriority="61"/>
+    <w:lsdException w:name="Light Grid Accent 6" w:uiPriority="62"/>
+    <w:lsdException w:name="Medium Shading 1 Accent 6" w:uiPriority="63"/>
+    <w:lsdException w:name="Medium Shading 2 Accent 6" w:uiPriority="64"/>
+    <w:lsdException w:name="Medium List 1 Accent 6" w:uiPriority="65"/>
+    <w:lsdException w:name="Medium List 2 Accent 6" w:uiPriority="66"/>
+    <w:lsdException w:name="Medium Grid 1 Accent 6" w:uiPriority="67"/>
+    <w:lsdException w:name="Medium Grid 2 Accent 6" w:uiPriority="68"/>
+    <w:lsdException w:name="Medium Grid 3 Accent 6" w:uiPriority="69"/>
+    <w:lsdException w:name="Dark List Accent 6" w:uiPriority="70"/>
+    <w:lsdException w:name="Colorful Shading Accent 6" w:uiPriority="71"/>
+    <w:lsdException w:name="Colorful List Accent 6" w:uiPriority="72"/>
+    <w:lsdException w:name="Colorful Grid Accent 6" w:uiPriority="73"/>
+    <w:lsdException w:name="Subtle Emphasis" w:uiPriority="19" w:qFormat="1"/>
+    <w:lsdException w:name="Intense Emphasis" w:uiPriority="21" w:qFormat="1"/>
+    <w:lsdException w:name="Subtle Reference" w:uiPriority="31" w:qFormat="1"/>
+    <w:lsdException w:name="Intense Reference" w:uiPriority="32" w:qFormat="1"/>
+    <w:lsdException w:name="Book Title" w:uiPriority="33" w:qFormat="1"/>
+    <w:lsdException w:name="Bibliography" w:semiHidden="1" w:uiPriority="37" w:unhideWhenUsed="1"/>
+    <w:lsdException w:name="TOC Heading" w:semiHidden="1" w:uiPriority="39" w:unhideWhenUsed="1" w:qFormat="1"/>
+    <w:lsdException w:name="Plain Table 1" w:uiPriority="41"/>
+    <w:lsdException w:name="Plain Table 2" w:uiPriority="42"/>
+    <w:lsdException w:name="Plain Table 3" w:uiPriority="43"/>
+    <w:lsdException w:name="Plain Table 4" w:uiPriority="44"/>
+    <w:lsdException w:name="Plain Table 5" w:uiPriority="45"/>
+    <w:lsdException w:name="Grid Table Light" w:uiPriority="40"/>
+    <w:lsdException w:name="Grid Table 1 Light" w:uiPriority="46"/>
+    <w:lsdException w:name="Grid Table 2" w:uiPriority="47"/>
+    <w:lsdException w:name="Grid Table 3" w:uiPriority="48"/>
+    <w:lsdException w:name="Grid Table 4" w:uiPriority="49"/>
+    <w:lsdException w:name="Grid Table 5 Dark" w:uiPriority="50"/>
+    <w:lsdException w:name="Grid Table 6 Colorful" w:uiPriority="51"/>
+    <w:lsdException w:name="Grid Table 7 Colorful" w:uiPriority="52"/>
+    <w:lsdException w:name="Grid Table 1 Light Accent 1" w:uiPriority="46"/>
+    <w:lsdException w:name="Grid Table 2 Accent 1" w:uiPriority="47"/>
+    <w:lsdException w:name="Grid Table 3 Accent 1" w:uiPriority="48"/>
+    <w:lsdException w:name="Grid Table 4 Accent 1" w:uiPriority="49"/>
+    <w:lsdException w:name="Grid Table 5 Dark Accent 1" w:uiPriority="50"/>
+    <w:lsdException w:name="Grid Table 6 Colorful Accent 1" w:uiPriority="51"/>
+    <w:lsdException w:name="Grid Table 7 Colorful Accent 1" w:uiPriority="52"/>
+    <w:lsdException w:name="Grid Table 1 Light Accent 2" w:uiPriority="46"/>
+    <w:lsdException w:name="Grid Table 2 Accent 2" w:uiPriority="47"/>
+    <w:lsdException w:name="Grid Table 3 Accent 2" w:uiPriority="48"/>
+    <w:lsdException w:name="Grid Table 4 Accent 2" w:uiPriority="49"/>
+    <w:lsdException w:name="Grid Table 5 Dark Accent 2" w:uiPriority="50"/>
+    <w:lsdException w:name="Grid Table 6 Colorful Accent 2" w:uiPriority="51"/>
+    <w:lsdException w:name="Grid Table 7 Colorful Accent 2" w:uiPriority="52"/>
+    <w:lsdException w:name="Grid Table 1 Light Accent 3" w:uiPriority="46"/>
+    <w:lsdException w:name="Grid Table 2 Accent 3" w:uiPriority="47"/>
+    <w:lsdException w:name="Grid Table 3 Accent 3" w:uiPriority="48"/>
+    <w:lsdException w:name="Grid Table 4 Accent 3" w:uiPriority="49"/>
+    <w:lsdException w:name="Grid Table 5 Dark Accent 3" w:uiPriority="50"/>
+    <w:lsdException w:name="Grid Table 6 Colorful Accent 3" w:uiPriority="51"/>
+    <w:lsdException w:name="Grid Table 7 Colorful Accent 3" w:uiPriority="52"/>
+    <w:lsdException w:name="Grid Table 1 Light Accent 4" w:uiPriority="46"/>
+    <w:lsdException w:name="Grid Table 2 Accent 4" w:uiPriority="47"/>
+    <w:lsdException w:name="Grid Table 3 Accent 4" w:uiPriority="48"/>
+    <w:lsdException w:name="Grid Table 4 Accent 4" w:uiPriority="49"/>
+    <w:lsdException w:name="Grid Table 5 Dark Accent 4" w:uiPriority="50"/>
+    <w:lsdException w:name="Grid Table 6 Colorful Accent 4" w:uiPriority="51"/>
+    <w:lsdException w:name="Grid Table 7 Colorful Accent 4" w:uiPriority="52"/>
+    <w:lsdException w:name="Grid Table 1 Light Accent 5" w:uiPriority="46"/>
+    <w:lsdException w:name="Grid Table 2 Accent 5" w:uiPriority="47"/>
+    <w:lsdException w:name="Grid Table 3 Accent 5" w:uiPriority="48"/>
+    <w:lsdException w:name="Grid Table 4 Accent 5" w:uiPriority="49"/>
+    <w:lsdException w:name="Grid Table 5 Dark Accent 5" w:uiPriority="50"/>
+    <w:lsdException w:name="Grid Table 6 Colorful Accent 5" w:uiPriority="51"/>
+    <w:lsdException w:name="Grid Table 7 Colorful Accent 5" w:uiPriority="52"/>
+    <w:lsdException w:name="Grid Table 1 Light Accent 6" w:uiPriority="46"/>
+    <w:lsdException w:name="Grid Table 2 Accent 6" w:uiPriority="47"/>
+    <w:lsdException w:name="Grid Table 3 Accent 6" w:uiPriority="48"/>
+    <w:lsdException w:name="Grid Table 4 Accent 6" w:uiPriority="49"/>
+    <w:lsdException w:name="Grid Table 5 Dark Accent 6" w:uiPriority="50"/>
+    <w:lsdException w:name="Grid Table 6 Colorful Accent 6" w:uiPriority="51"/>
+    <w:lsdException w:name="Grid Table 7 Colorful Accent 6" w:uiPriority="52"/>
+    <w:lsdException w:name="List Table 1 Light" w:uiPriority="46"/>
+    <w:lsdException w:name="List Table 2" w:uiPriority="47"/>
+    <w:lsdException w:name="List Table 3" w:uiPriority="48"/>
+    <w:lsdException w:name="List Table 4" w:uiPriority="49"/>
+    <w:lsdException w:name="List Table 5 Dark" w:uiPriority="50"/>
+    <w:lsdException w:name="List Table 6 Colorful" w:uiPriority="51"/>
+    <w:lsdException w:name="List Table 7 Colorful" w:uiPriority="52"/>
+    <w:lsdException w:name="List Table 1 Light Accent 1" w:uiPriority="46"/>
+    <w:lsdException w:name="List Table 2 Accent 1" w:uiPriority="47"/>
+    <w:lsdException w:name="List Table 3 Accent 1" w:uiPriority="48"/>
+    <w:lsdException w:name="List Table 4 Accent 1" w:uiPriority="49"/>
+    <w:lsdException w:name="List Table 5 Dark Accent 1" w:uiPriority="50"/>
+    <w:lsdException w:name="List Table 6 Colorful Accent 1" w:uiPriority="51"/>
+    <w:lsdException w:name="List Table 7 Colorful Accent 1" w:uiPriority="52"/>
+    <w:lsdException w:name="List Table 1 Light Accent 2" w:uiPriority="46"/>
+    <w:lsdException w:name="List Table 2 Accent 2" w:uiPriority="47"/>
+    <w:lsdException w:name="List Table 3 Accent 2" w:uiPriority="48"/>
+    <w:lsdException w:name="List Table 4 Accent 2" w:uiPriority="49"/>
+    <w:lsdException w:name="List Table 5 Dark Accent 2" w:uiPriority="50"/>
+    <w:lsdException w:name="List Table 6 Colorful Accent 2" w:uiPriority="51"/>
+    <w:lsdException w:name="List Table 7 Colorful Accent 2" w:uiPriority="52"/>
+    <w:lsdException w:name="List Table 1 Light Accent 3" w:uiPriority="46"/>
+    <w:lsdException w:name="List Table 2 Accent 3" w:uiPriority="47"/>
+    <w:lsdException w:name="List Table 3 Accent 3" w:uiPriority="48"/>
+    <w:lsdException w:name="List Table 4 Accent 3" w:uiPriority="49"/>
+    <w:lsdException w:name="List Table 5 Dark Accent 3" w:uiPriority="50"/>
+    <w:lsdException w:name="List Table 6 Colorful Accent 3" w:uiPriority="51"/>
+    <w:lsdException w:name="List Table 7 Colorful Accent 3" w:uiPriority="52"/>
+    <w:lsdException w:name="List Table 1 Light Accent 4" w:uiPriority="46"/>
+    <w:lsdException w:name="List Table 2 Accent 4" w:uiPriority="47"/>
+    <w:lsdException w:name="List Table 3 Accent 4" w:uiPriority="48"/>
+    <w:lsdException w:name="List Table 4 Accent 4" w:uiPriority="49"/>
+    <w:lsdException w:name="List Table 5 Dark Accent 4" w:uiPriority="50"/>
+    <w:lsdException w:name="List Table 6 Colorful Accent 4" w:uiPriority="51"/>
+    <w:lsdException w:name="List Table 7 Colorful Accent 4" w:uiPriority="52"/>
+    <w:lsdException w:name="List Table 1 Light Accent 5" w:uiPriority="46"/>
+    <w:lsdException w:name="List Table 2 Accent 5" w:uiPriority="47"/>
+    <w:lsdException w:name="List Table 3 Accent 5" w:uiPriority="48"/>
+    <w:lsdException w:name="List Table 4 Accent 5" w:uiPriority="49"/>
+    <w:lsdException w:name="List Table 5 Dark Accent 5" w:uiPriority="50"/>
+    <w:lsdException w:name="List Table 6 Colorful Accent 5" w:uiPriority="51"/>
+    <w:lsdException w:name="List Table 7 Colorful Accent 5" w:uiPriority="52"/>
+    <w:lsdException w:name="List Table 1 Light Accent 6" w:uiPriority="46"/>
+    <w:lsdException w:name="List Table 2 Accent 6" w:uiPriority="47"/>
+    <w:lsdException w:name="List Table 3 Accent 6" w:uiPriority="48"/>
+    <w:lsdException w:name="List Table 4 Accent 6" w:uiPriority="49"/>
+    <w:lsdException w:name="List Table 5 Dark Accent 6" w:uiPriority="50"/>
+    <w:lsdException w:name="List Table 6 Colorful Accent 6" w:uiPriority="51"/>
+    <w:lsdException w:name="List Table 7 Colorful Accent 6" w:uiPriority="52"/>
   </w:latentStyles>
   <w:style w:type="paragraph" w:default="1" w:styleId="Normal">
     <w:name w:val="Normal"/>
     <w:qFormat/>
     <w:rsid w:val="00242F45"/>
   </w:style>
-  <w:style w:type="character" w:default="1" w:styleId="Policepardfaut">
+  <w:style w:type="character" w:default="1" w:styleId="DefaultParagraphFont">
     <w:name w:val="Default Paragraph Font"/>
     <w:uiPriority w:val="1"/>
     <w:semiHidden/>
     <w:unhideWhenUsed/>
   </w:style>
-  <w:style w:type="table" w:default="1" w:styleId="TableauNormal">
+  <w:style w:type="table" w:default="1" w:styleId="TableNormal">
     <w:name w:val="Normal Table"/>
     <w:uiPriority w:val="99"/>
     <w:semiHidden/>
     <w:unhideWhenUsed/>
-    <w:qFormat/>
     <w:tblPr>
       <w:tblInd w:w="0" w:type="dxa"/>
       <w:tblCellMar>
@@ -446,17 +790,17 @@
       </w:tblCellMar>
     </w:tblPr>
   </w:style>
-  <w:style w:type="numbering" w:default="1" w:styleId="Aucuneliste">
+  <w:style w:type="numbering" w:default="1" w:styleId="NoList">
     <w:name w:val="No List"/>
     <w:uiPriority w:val="99"/>
     <w:semiHidden/>
     <w:unhideWhenUsed/>
   </w:style>
-  <w:style w:type="paragraph" w:styleId="Titre">
+  <w:style w:type="paragraph" w:styleId="Title">
     <w:name w:val="Title"/>
     <w:basedOn w:val="Normal"/>
     <w:next w:val="Normal"/>
-    <w:link w:val="TitreCar"/>
+    <w:link w:val="TitleChar"/>
     <w:uiPriority w:val="10"/>
     <w:qFormat/>
     <w:rsid w:val="00094967"/>
@@ -476,10 +820,10 @@
       <w:szCs w:val="52"/>
     </w:rPr>
   </w:style>
-  <w:style w:type="character" w:customStyle="1" w:styleId="TitreCar">
-    <w:name w:val="Titre Car"/>
-    <w:basedOn w:val="Policepardfaut"/>
-    <w:link w:val="Titre"/>
+  <w:style w:type="character" w:customStyle="1" w:styleId="TitleChar">
+    <w:name w:val="Title Char"/>
+    <w:basedOn w:val="DefaultParagraphFont"/>
+    <w:link w:val="Title"/>
     <w:uiPriority w:val="10"/>
     <w:rsid w:val="00094967"/>
     <w:rPr>

</xml_diff>

<commit_message>
Added PAGE_BREAK feature (#168)
</commit_message>
<xml_diff>
--- a/tests/templates/escape_tpl.docx
+++ b/tests/templates/escape_tpl.docx
@@ -1,113 +1,67 @@
 
 <file path=word/document.xml><?xml version="1.0" encoding="utf-8"?>
-<w:document xmlns:wpc="http://schemas.microsoft.com/office/word/2010/wordprocessingCanvas" xmlns:cx="http://schemas.microsoft.com/office/drawing/2014/chartex" xmlns:cx1="http://schemas.microsoft.com/office/drawing/2015/9/8/chartex" xmlns:mc="http://schemas.openxmlformats.org/markup-compatibility/2006" xmlns:o="urn:schemas-microsoft-com:office:office" xmlns:r="http://schemas.openxmlformats.org/officeDocument/2006/relationships" xmlns:m="http://schemas.openxmlformats.org/officeDocument/2006/math" xmlns:v="urn:schemas-microsoft-com:vml" xmlns:wp14="http://schemas.microsoft.com/office/word/2010/wordprocessingDrawing" xmlns:wp="http://schemas.openxmlformats.org/drawingml/2006/wordprocessingDrawing" xmlns:w10="urn:schemas-microsoft-com:office:word" xmlns:w="http://schemas.openxmlformats.org/wordprocessingml/2006/main" xmlns:w14="http://schemas.microsoft.com/office/word/2010/wordml" xmlns:w15="http://schemas.microsoft.com/office/word/2012/wordml" xmlns:w16se="http://schemas.microsoft.com/office/word/2015/wordml/symex" xmlns:wpg="http://schemas.microsoft.com/office/word/2010/wordprocessingGroup" xmlns:wpi="http://schemas.microsoft.com/office/word/2010/wordprocessingInk" xmlns:wne="http://schemas.microsoft.com/office/word/2006/wordml" xmlns:wps="http://schemas.microsoft.com/office/word/2010/wordprocessingShape" mc:Ignorable="w14 w15 w16se wp14">
+<w:document xmlns:o="urn:schemas-microsoft-com:office:office" xmlns:r="http://schemas.openxmlformats.org/officeDocument/2006/relationships" xmlns:v="urn:schemas-microsoft-com:vml" xmlns:w="http://schemas.openxmlformats.org/wordprocessingml/2006/main" xmlns:w10="urn:schemas-microsoft-com:office:word" xmlns:wp="http://schemas.openxmlformats.org/drawingml/2006/wordprocessingDrawing" xmlns:wps="http://schemas.microsoft.com/office/word/2010/wordprocessingShape" xmlns:wpg="http://schemas.microsoft.com/office/word/2010/wordprocessingGroup" xmlns:mc="http://schemas.openxmlformats.org/markup-compatibility/2006" xmlns:wp14="http://schemas.microsoft.com/office/word/2010/wordprocessingDrawing" xmlns:w14="http://schemas.microsoft.com/office/word/2010/wordml" mc:Ignorable="w14 wp14">
   <w:body>
     <w:p>
       <w:pPr>
-        <w:pStyle w:val="Title"/>
-        <w:rPr>
-          <w:lang w:val="en-US"/>
-        </w:rPr>
-      </w:pPr>
-      <w:r>
-        <w:rPr>
-          <w:lang w:val="en-US"/>
-        </w:rPr>
-        <w:t>Escaping special chars, adding newline and paragraph</w:t>
-      </w:r>
-      <w:r>
-        <w:rPr>
-          <w:lang w:val="en-US"/>
-        </w:rPr>
-        <w:t xml:space="preserve">, </w:t>
-      </w:r>
-      <w:proofErr w:type="gramStart"/>
-      <w:r>
-        <w:rPr>
-          <w:lang w:val="en-US"/>
-        </w:rPr>
-        <w:t>Listing</w:t>
-      </w:r>
-      <w:proofErr w:type="gramEnd"/>
-    </w:p>
-    <w:p>
-      <w:pPr>
-        <w:rPr>
-          <w:lang w:val="en-US"/>
-        </w:rPr>
-      </w:pPr>
-    </w:p>
-    <w:p>
-      <w:pPr>
-        <w:rPr>
-          <w:lang w:val="en-US"/>
-        </w:rPr>
-      </w:pPr>
-      <w:r>
-        <w:rPr>
-          <w:lang w:val="en-US"/>
-        </w:rPr>
-        <w:t>{{</w:t>
-      </w:r>
-      <w:proofErr w:type="gramStart"/>
-      <w:r>
-        <w:rPr>
-          <w:lang w:val="en-US"/>
-        </w:rPr>
-        <w:t>r</w:t>
-      </w:r>
-      <w:proofErr w:type="gramEnd"/>
-      <w:r>
-        <w:rPr>
-          <w:lang w:val="en-US"/>
-        </w:rPr>
-        <w:t xml:space="preserve"> </w:t>
-      </w:r>
-      <w:proofErr w:type="spellStart"/>
-      <w:r>
-        <w:rPr>
-          <w:lang w:val="en-US"/>
-        </w:rPr>
-        <w:t>myvar</w:t>
-      </w:r>
-      <w:proofErr w:type="spellEnd"/>
-      <w:r>
-        <w:rPr>
-          <w:lang w:val="en-US"/>
-        </w:rPr>
-        <w:t>}}</w:t>
-      </w:r>
-    </w:p>
-    <w:p>
-      <w:pPr>
-        <w:rPr>
-          <w:lang w:val="en-US"/>
-        </w:rPr>
-      </w:pPr>
-      <w:r>
-        <w:rPr>
-          <w:lang w:val="en-US"/>
-        </w:rPr>
-        <w:t>{{</w:t>
-      </w:r>
-      <w:proofErr w:type="spellStart"/>
-      <w:r>
-        <w:rPr>
-          <w:lang w:val="en-US"/>
-        </w:rPr>
-        <w:t>myescvar|e</w:t>
-      </w:r>
-      <w:proofErr w:type="spellEnd"/>
-      <w:r>
-        <w:rPr>
-          <w:lang w:val="en-US"/>
-        </w:rPr>
-        <w:t>}}</w:t>
-      </w:r>
-    </w:p>
-    <w:p>
-      <w:pPr>
-        <w:rPr>
+        <w:pStyle w:val="Titreprincipal"/>
+        <w:rPr>
+          <w:lang w:val="en-US"/>
+        </w:rPr>
+      </w:pPr>
+      <w:r>
+        <w:rPr>
+          <w:lang w:val="en-US"/>
+        </w:rPr>
+        <w:t>Escaping special chars, adding newline and paragraph, Listing</w:t>
+      </w:r>
+    </w:p>
+    <w:p>
+      <w:pPr>
+        <w:pStyle w:val="Normal"/>
+        <w:rPr>
+          <w:lang w:val="en-US"/>
+        </w:rPr>
+      </w:pPr>
+      <w:r>
+        <w:rPr>
+          <w:lang w:val="en-US"/>
+        </w:rPr>
+      </w:r>
+    </w:p>
+    <w:p>
+      <w:pPr>
+        <w:pStyle w:val="Normal"/>
+        <w:rPr>
+          <w:lang w:val="en-US"/>
+        </w:rPr>
+      </w:pPr>
+      <w:r>
+        <w:rPr>
+          <w:lang w:val="en-US"/>
+        </w:rPr>
+        <w:t>{{r myvar}}</w:t>
+      </w:r>
+    </w:p>
+    <w:p>
+      <w:pPr>
+        <w:pStyle w:val="Normal"/>
+        <w:rPr>
+          <w:lang w:val="en-US"/>
+        </w:rPr>
+      </w:pPr>
+      <w:r>
+        <w:rPr>
+          <w:lang w:val="en-US"/>
+        </w:rPr>
+        <w:t>{{myescvar|e}}</w:t>
+      </w:r>
+    </w:p>
+    <w:p>
+      <w:pPr>
+        <w:pStyle w:val="Normal"/>
+        <w:rPr>
+          <w:b/>
           <w:b/>
           <w:color w:val="00B0F0"/>
           <w:sz w:val="28"/>
@@ -123,62 +77,25 @@
           <w:szCs w:val="28"/>
           <w:lang w:val="en-US"/>
         </w:rPr>
-        <w:t>{{</w:t>
-      </w:r>
-      <w:proofErr w:type="gramStart"/>
-      <w:r>
-        <w:rPr>
-          <w:b/>
-          <w:color w:val="00B0F0"/>
-          <w:sz w:val="28"/>
-          <w:szCs w:val="28"/>
-          <w:lang w:val="en-US"/>
-        </w:rPr>
-        <w:t>r</w:t>
-      </w:r>
-      <w:proofErr w:type="gramEnd"/>
-      <w:r>
-        <w:rPr>
-          <w:b/>
-          <w:color w:val="00B0F0"/>
-          <w:sz w:val="28"/>
-          <w:szCs w:val="28"/>
-          <w:lang w:val="en-US"/>
-        </w:rPr>
-        <w:t xml:space="preserve"> </w:t>
-      </w:r>
-      <w:proofErr w:type="spellStart"/>
-      <w:r>
-        <w:rPr>
-          <w:b/>
-          <w:color w:val="00B0F0"/>
-          <w:sz w:val="28"/>
-          <w:szCs w:val="28"/>
-          <w:lang w:val="en-US"/>
-        </w:rPr>
-        <w:t>nlnp</w:t>
-      </w:r>
-      <w:proofErr w:type="spellEnd"/>
-      <w:r>
-        <w:rPr>
-          <w:b/>
-          <w:color w:val="00B0F0"/>
-          <w:sz w:val="28"/>
-          <w:szCs w:val="28"/>
-          <w:lang w:val="en-US"/>
-        </w:rPr>
-        <w:t>}}</w:t>
-      </w:r>
-    </w:p>
-    <w:p>
-      <w:pPr>
-        <w:rPr>
-          <w:lang w:val="en-US"/>
-        </w:rPr>
-      </w:pPr>
-    </w:p>
-    <w:p>
-      <w:pPr>
+        <w:t>{{r nlnp}}</w:t>
+      </w:r>
+    </w:p>
+    <w:p>
+      <w:pPr>
+        <w:pStyle w:val="Normal"/>
+        <w:rPr>
+          <w:lang w:val="en-US"/>
+        </w:rPr>
+      </w:pPr>
+      <w:r>
+        <w:rPr>
+          <w:lang w:val="en-US"/>
+        </w:rPr>
+      </w:r>
+    </w:p>
+    <w:p>
+      <w:pPr>
+        <w:pStyle w:val="Normal"/>
         <w:rPr>
           <w:lang w:val="en-US"/>
         </w:rPr>
@@ -189,69 +106,54 @@
           <w:color w:val="FF0000"/>
           <w:lang w:val="en-US"/>
         </w:rPr>
-        <w:t xml:space="preserve">DO NOT FORGET the 'r' in the double braces for </w:t>
-      </w:r>
-      <w:proofErr w:type="spellStart"/>
-      <w:proofErr w:type="gramStart"/>
-      <w:r>
-        <w:rPr>
+        <w:t>DO NOT FORGET the 'r' in the double braces for RichText() or R()</w:t>
+      </w:r>
+    </w:p>
+    <w:p>
+      <w:pPr>
+        <w:pStyle w:val="Normal"/>
+        <w:rPr>
+          <w:lang w:val="en-US"/>
+        </w:rPr>
+      </w:pPr>
+      <w:r>
+        <w:rPr>
+          <w:lang w:val="en-US"/>
+        </w:rPr>
+      </w:r>
+    </w:p>
+    <w:p>
+      <w:pPr>
+        <w:pStyle w:val="Normal"/>
+        <w:rPr>
+          <w:lang w:val="en-US"/>
+        </w:rPr>
+      </w:pPr>
+      <w:r>
+        <w:rPr>
+          <w:lang w:val="en-US"/>
+        </w:rPr>
+        <w:t xml:space="preserve">Here a listing that escapes and manages newline </w:t>
+      </w:r>
+      <w:r>
+        <w:rPr>
+          <w:lang w:val="en-US"/>
+        </w:rPr>
+        <w:t>and page break</w:t>
+      </w:r>
+      <w:r>
+        <w:rPr>
+          <w:lang w:val="en-US"/>
+        </w:rPr>
+        <w:t xml:space="preserve"> AND keep the current character styling :</w:t>
+      </w:r>
+    </w:p>
+    <w:p>
+      <w:pPr>
+        <w:pStyle w:val="Normal"/>
+        <w:rPr>
+          <w:rFonts w:ascii="Lucida Console" w:hAnsi="Lucida Console"/>
           <w:b/>
-          <w:color w:val="FF0000"/>
-          <w:lang w:val="en-US"/>
-        </w:rPr>
-        <w:t>RichText</w:t>
-      </w:r>
-      <w:proofErr w:type="spellEnd"/>
-      <w:r>
-        <w:rPr>
-          <w:b/>
-          <w:color w:val="FF0000"/>
-          <w:lang w:val="en-US"/>
-        </w:rPr>
-        <w:t>(</w:t>
-      </w:r>
-      <w:proofErr w:type="gramEnd"/>
-      <w:r>
-        <w:rPr>
-          <w:b/>
-          <w:color w:val="FF0000"/>
-          <w:lang w:val="en-US"/>
-        </w:rPr>
-        <w:t>) or R()</w:t>
-      </w:r>
-    </w:p>
-    <w:p>
-      <w:pPr>
-        <w:rPr>
-          <w:lang w:val="en-US"/>
-        </w:rPr>
-      </w:pPr>
-    </w:p>
-    <w:p>
-      <w:pPr>
-        <w:rPr>
-          <w:lang w:val="en-US"/>
-        </w:rPr>
-      </w:pPr>
-      <w:r>
-        <w:rPr>
-          <w:lang w:val="en-US"/>
-        </w:rPr>
-        <w:t xml:space="preserve">Here a listing that escapes and manages newline AND keep the current character </w:t>
-      </w:r>
-      <w:proofErr w:type="gramStart"/>
-      <w:r>
-        <w:rPr>
-          <w:lang w:val="en-US"/>
-        </w:rPr>
-        <w:t>styling :</w:t>
-      </w:r>
-      <w:proofErr w:type="gramEnd"/>
-    </w:p>
-    <w:p>
-      <w:pPr>
-        <w:rPr>
-          <w:rFonts w:ascii="Lucida Console" w:hAnsi="Lucida Console"/>
           <w:b/>
           <w:color w:val="00B0F0"/>
           <w:lang w:val="en-US"/>
@@ -265,143 +167,80 @@
           <w:highlight w:val="green"/>
           <w:lang w:val="en-US"/>
         </w:rPr>
-        <w:t>{</w:t>
-      </w:r>
-      <w:proofErr w:type="gramStart"/>
-      <w:r>
-        <w:rPr>
-          <w:rFonts w:ascii="Lucida Console" w:hAnsi="Lucida Console"/>
-          <w:b/>
-          <w:color w:val="00B0F0"/>
-          <w:highlight w:val="green"/>
-          <w:lang w:val="en-US"/>
-        </w:rPr>
-        <w:t xml:space="preserve">{ </w:t>
-      </w:r>
-      <w:proofErr w:type="spellStart"/>
-      <w:r>
-        <w:rPr>
-          <w:rFonts w:ascii="Lucida Console" w:hAnsi="Lucida Console"/>
-          <w:b/>
-          <w:color w:val="00B0F0"/>
-          <w:highlight w:val="green"/>
-          <w:lang w:val="en-US"/>
-        </w:rPr>
-        <w:t>mylisting</w:t>
-      </w:r>
-      <w:proofErr w:type="spellEnd"/>
-      <w:proofErr w:type="gramEnd"/>
-      <w:r>
-        <w:rPr>
-          <w:rFonts w:ascii="Lucida Console" w:hAnsi="Lucida Console"/>
-          <w:b/>
-          <w:color w:val="00B0F0"/>
-          <w:highlight w:val="green"/>
-          <w:lang w:val="en-US"/>
-        </w:rPr>
-        <w:t xml:space="preserve"> }}</w:t>
-      </w:r>
-    </w:p>
-    <w:p>
-      <w:r>
-        <w:t xml:space="preserve">You </w:t>
-      </w:r>
-      <w:proofErr w:type="spellStart"/>
-      <w:r>
-        <w:t>should</w:t>
-      </w:r>
-      <w:proofErr w:type="spellEnd"/>
-      <w:r>
-        <w:t xml:space="preserve"> </w:t>
-      </w:r>
-      <w:proofErr w:type="spellStart"/>
-      <w:r>
-        <w:t>see</w:t>
-      </w:r>
-      <w:proofErr w:type="spellEnd"/>
-      <w:r>
-        <w:t xml:space="preserve"> a </w:t>
-      </w:r>
-      <w:proofErr w:type="spellStart"/>
-      <w:r>
-        <w:t>manual</w:t>
-      </w:r>
-      <w:proofErr w:type="spellEnd"/>
-      <w:r>
-        <w:t xml:space="preserve"> page break </w:t>
-      </w:r>
-      <w:proofErr w:type="spellStart"/>
-      <w:r>
-        <w:t>below</w:t>
-      </w:r>
-      <w:proofErr w:type="spellEnd"/>
-      <w:r>
-        <w:t>:</w:t>
-      </w:r>
-    </w:p>
-    <w:p>
-      <w:proofErr w:type="gramStart"/>
-      <w:r>
-        <w:t xml:space="preserve">{{ </w:t>
-      </w:r>
-      <w:proofErr w:type="spellStart"/>
-      <w:r>
-        <w:t>page</w:t>
-      </w:r>
-      <w:proofErr w:type="gramEnd"/>
-      <w:r>
-        <w:t>_break</w:t>
-      </w:r>
-      <w:proofErr w:type="spellEnd"/>
-      <w:r>
-        <w:t xml:space="preserve"> }}</w:t>
-      </w:r>
-    </w:p>
-    <w:p>
-      <w:r>
+        <w:t>{{ mylisting }}</w:t>
+      </w:r>
+    </w:p>
+    <w:p>
+      <w:pPr>
+        <w:pStyle w:val="Normal"/>
+        <w:spacing w:before="0" w:after="200"/>
+        <w:rPr/>
+      </w:pPr>
+      <w:r>
+        <w:rPr/>
+        <w:t xml:space="preserve">You should see a manual page break below: </w:t>
+      </w:r>
+    </w:p>
+    <w:p>
+      <w:pPr>
+        <w:pStyle w:val="Normal"/>
+        <w:spacing w:before="0" w:after="200"/>
+        <w:rPr/>
+      </w:pPr>
+      <w:r>
+        <w:rPr/>
+        <w:t xml:space="preserve">{{r page_break }} </w:t>
+      </w:r>
+    </w:p>
+    <w:p>
+      <w:pPr>
+        <w:pStyle w:val="Normal"/>
+        <w:spacing w:before="0" w:after="200"/>
+        <w:rPr/>
+      </w:pPr>
+      <w:r>
+        <w:rPr/>
         <w:t>END</w:t>
       </w:r>
-      <w:bookmarkStart w:id="0" w:name="_GoBack"/>
-      <w:bookmarkEnd w:id="0"/>
     </w:p>
     <w:sectPr>
+      <w:type w:val="nextPage"/>
       <w:pgSz w:w="11906" w:h="16838"/>
-      <w:pgMar w:top="1417" w:right="1417" w:bottom="1417" w:left="1417" w:header="708" w:footer="708" w:gutter="0"/>
-      <w:cols w:space="708"/>
-      <w:docGrid w:linePitch="360"/>
+      <w:pgMar w:left="1417" w:right="1417" w:header="0" w:top="1417" w:footer="0" w:bottom="1417" w:gutter="0"/>
+      <w:pgNumType w:fmt="decimal"/>
+      <w:formProt w:val="false"/>
+      <w:textDirection w:val="lrTb"/>
+      <w:docGrid w:type="default" w:linePitch="360" w:charSpace="4294965247"/>
     </w:sectPr>
   </w:body>
 </w:document>
 </file>
 
 <file path=word/styles.xml><?xml version="1.0" encoding="utf-8"?>
-<w:styles xmlns:mc="http://schemas.openxmlformats.org/markup-compatibility/2006" xmlns:r="http://schemas.openxmlformats.org/officeDocument/2006/relationships" xmlns:w="http://schemas.openxmlformats.org/wordprocessingml/2006/main" xmlns:w14="http://schemas.microsoft.com/office/word/2010/wordml" xmlns:w15="http://schemas.microsoft.com/office/word/2012/wordml" xmlns:w16se="http://schemas.microsoft.com/office/word/2015/wordml/symex" mc:Ignorable="w14 w15 w16se">
+<w:styles xmlns:w="http://schemas.openxmlformats.org/wordprocessingml/2006/main" xmlns:w14="http://schemas.microsoft.com/office/word/2010/wordml" xmlns:mc="http://schemas.openxmlformats.org/markup-compatibility/2006" mc:Ignorable="w14">
   <w:docDefaults>
     <w:rPrDefault>
       <w:rPr>
-        <w:rFonts w:asciiTheme="minorHAnsi" w:eastAsiaTheme="minorHAnsi" w:hAnsiTheme="minorHAnsi" w:cstheme="minorBidi"/>
-        <w:sz w:val="22"/>
+        <w:rFonts w:ascii="Calibri" w:hAnsi="Calibri" w:eastAsia="Calibri" w:cs="" w:asciiTheme="minorHAnsi" w:cstheme="minorBidi" w:eastAsiaTheme="minorHAnsi" w:hAnsiTheme="minorHAnsi"/>
         <w:szCs w:val="22"/>
         <w:lang w:val="fr-FR" w:eastAsia="en-US" w:bidi="ar-SA"/>
       </w:rPr>
     </w:rPrDefault>
     <w:pPrDefault>
-      <w:pPr>
-        <w:spacing w:after="200" w:line="276" w:lineRule="auto"/>
-      </w:pPr>
+      <w:pPr/>
     </w:pPrDefault>
   </w:docDefaults>
   <w:latentStyles w:defLockedState="0" w:defUIPriority="99" w:defSemiHidden="0" w:defUnhideWhenUsed="0" w:defQFormat="0" w:count="371">
     <w:lsdException w:name="Normal" w:uiPriority="0" w:qFormat="1"/>
     <w:lsdException w:name="heading 1" w:uiPriority="9" w:qFormat="1"/>
-    <w:lsdException w:name="heading 2" w:semiHidden="1" w:uiPriority="9" w:unhideWhenUsed="1" w:qFormat="1"/>
-    <w:lsdException w:name="heading 3" w:semiHidden="1" w:uiPriority="9" w:unhideWhenUsed="1" w:qFormat="1"/>
-    <w:lsdException w:name="heading 4" w:semiHidden="1" w:uiPriority="9" w:unhideWhenUsed="1" w:qFormat="1"/>
-    <w:lsdException w:name="heading 5" w:semiHidden="1" w:uiPriority="9" w:unhideWhenUsed="1" w:qFormat="1"/>
-    <w:lsdException w:name="heading 6" w:semiHidden="1" w:uiPriority="9" w:unhideWhenUsed="1" w:qFormat="1"/>
-    <w:lsdException w:name="heading 7" w:semiHidden="1" w:uiPriority="9" w:unhideWhenUsed="1" w:qFormat="1"/>
-    <w:lsdException w:name="heading 8" w:semiHidden="1" w:uiPriority="9" w:unhideWhenUsed="1" w:qFormat="1"/>
-    <w:lsdException w:name="heading 9" w:semiHidden="1" w:uiPriority="9" w:unhideWhenUsed="1" w:qFormat="1"/>
+    <w:lsdException w:name="heading 2" w:uiPriority="9" w:semiHidden="1" w:unhideWhenUsed="1" w:qFormat="1"/>
+    <w:lsdException w:name="heading 3" w:uiPriority="9" w:semiHidden="1" w:unhideWhenUsed="1" w:qFormat="1"/>
+    <w:lsdException w:name="heading 4" w:uiPriority="9" w:semiHidden="1" w:unhideWhenUsed="1" w:qFormat="1"/>
+    <w:lsdException w:name="heading 5" w:uiPriority="9" w:semiHidden="1" w:unhideWhenUsed="1" w:qFormat="1"/>
+    <w:lsdException w:name="heading 6" w:uiPriority="9" w:semiHidden="1" w:unhideWhenUsed="1" w:qFormat="1"/>
+    <w:lsdException w:name="heading 7" w:uiPriority="9" w:semiHidden="1" w:unhideWhenUsed="1" w:qFormat="1"/>
+    <w:lsdException w:name="heading 8" w:uiPriority="9" w:semiHidden="1" w:unhideWhenUsed="1" w:qFormat="1"/>
+    <w:lsdException w:name="heading 9" w:uiPriority="9" w:semiHidden="1" w:unhideWhenUsed="1" w:qFormat="1"/>
     <w:lsdException w:name="index 1" w:semiHidden="1" w:unhideWhenUsed="1"/>
     <w:lsdException w:name="index 2" w:semiHidden="1" w:unhideWhenUsed="1"/>
     <w:lsdException w:name="index 3" w:semiHidden="1" w:unhideWhenUsed="1"/>
@@ -411,22 +250,22 @@
     <w:lsdException w:name="index 7" w:semiHidden="1" w:unhideWhenUsed="1"/>
     <w:lsdException w:name="index 8" w:semiHidden="1" w:unhideWhenUsed="1"/>
     <w:lsdException w:name="index 9" w:semiHidden="1" w:unhideWhenUsed="1"/>
-    <w:lsdException w:name="toc 1" w:semiHidden="1" w:uiPriority="39" w:unhideWhenUsed="1"/>
-    <w:lsdException w:name="toc 2" w:semiHidden="1" w:uiPriority="39" w:unhideWhenUsed="1"/>
-    <w:lsdException w:name="toc 3" w:semiHidden="1" w:uiPriority="39" w:unhideWhenUsed="1"/>
-    <w:lsdException w:name="toc 4" w:semiHidden="1" w:uiPriority="39" w:unhideWhenUsed="1"/>
-    <w:lsdException w:name="toc 5" w:semiHidden="1" w:uiPriority="39" w:unhideWhenUsed="1"/>
-    <w:lsdException w:name="toc 6" w:semiHidden="1" w:uiPriority="39" w:unhideWhenUsed="1"/>
-    <w:lsdException w:name="toc 7" w:semiHidden="1" w:uiPriority="39" w:unhideWhenUsed="1"/>
-    <w:lsdException w:name="toc 8" w:semiHidden="1" w:uiPriority="39" w:unhideWhenUsed="1"/>
-    <w:lsdException w:name="toc 9" w:semiHidden="1" w:uiPriority="39" w:unhideWhenUsed="1"/>
+    <w:lsdException w:name="toc 1" w:uiPriority="39" w:semiHidden="1" w:unhideWhenUsed="1"/>
+    <w:lsdException w:name="toc 2" w:uiPriority="39" w:semiHidden="1" w:unhideWhenUsed="1"/>
+    <w:lsdException w:name="toc 3" w:uiPriority="39" w:semiHidden="1" w:unhideWhenUsed="1"/>
+    <w:lsdException w:name="toc 4" w:uiPriority="39" w:semiHidden="1" w:unhideWhenUsed="1"/>
+    <w:lsdException w:name="toc 5" w:uiPriority="39" w:semiHidden="1" w:unhideWhenUsed="1"/>
+    <w:lsdException w:name="toc 6" w:uiPriority="39" w:semiHidden="1" w:unhideWhenUsed="1"/>
+    <w:lsdException w:name="toc 7" w:uiPriority="39" w:semiHidden="1" w:unhideWhenUsed="1"/>
+    <w:lsdException w:name="toc 8" w:uiPriority="39" w:semiHidden="1" w:unhideWhenUsed="1"/>
+    <w:lsdException w:name="toc 9" w:uiPriority="39" w:semiHidden="1" w:unhideWhenUsed="1"/>
     <w:lsdException w:name="Normal Indent" w:semiHidden="1" w:unhideWhenUsed="1"/>
     <w:lsdException w:name="footnote text" w:semiHidden="1" w:unhideWhenUsed="1"/>
     <w:lsdException w:name="annotation text" w:semiHidden="1" w:unhideWhenUsed="1"/>
     <w:lsdException w:name="header" w:semiHidden="1" w:unhideWhenUsed="1"/>
     <w:lsdException w:name="footer" w:semiHidden="1" w:unhideWhenUsed="1"/>
     <w:lsdException w:name="index heading" w:semiHidden="1" w:unhideWhenUsed="1"/>
-    <w:lsdException w:name="caption" w:semiHidden="1" w:uiPriority="35" w:unhideWhenUsed="1" w:qFormat="1"/>
+    <w:lsdException w:name="caption" w:uiPriority="35" w:semiHidden="1" w:unhideWhenUsed="1" w:qFormat="1"/>
     <w:lsdException w:name="table of figures" w:semiHidden="1" w:unhideWhenUsed="1"/>
     <w:lsdException w:name="envelope address" w:semiHidden="1" w:unhideWhenUsed="1"/>
     <w:lsdException w:name="envelope return" w:semiHidden="1" w:unhideWhenUsed="1"/>
@@ -457,7 +296,7 @@
     <w:lsdException w:name="Title" w:uiPriority="10" w:qFormat="1"/>
     <w:lsdException w:name="Closing" w:semiHidden="1" w:unhideWhenUsed="1"/>
     <w:lsdException w:name="Signature" w:semiHidden="1" w:unhideWhenUsed="1"/>
-    <w:lsdException w:name="Default Paragraph Font" w:semiHidden="1" w:uiPriority="1" w:unhideWhenUsed="1"/>
+    <w:lsdException w:name="Default Paragraph Font" w:uiPriority="1" w:semiHidden="1" w:unhideWhenUsed="1"/>
     <w:lsdException w:name="Body Text" w:semiHidden="1" w:unhideWhenUsed="1"/>
     <w:lsdException w:name="Body Text Indent" w:semiHidden="1" w:unhideWhenUsed="1"/>
     <w:lsdException w:name="List Continue" w:semiHidden="1" w:unhideWhenUsed="1"/>
@@ -657,8 +496,8 @@
     <w:lsdException w:name="Subtle Reference" w:uiPriority="31" w:qFormat="1"/>
     <w:lsdException w:name="Intense Reference" w:uiPriority="32" w:qFormat="1"/>
     <w:lsdException w:name="Book Title" w:uiPriority="33" w:qFormat="1"/>
-    <w:lsdException w:name="Bibliography" w:semiHidden="1" w:uiPriority="37" w:unhideWhenUsed="1"/>
-    <w:lsdException w:name="TOC Heading" w:semiHidden="1" w:uiPriority="39" w:unhideWhenUsed="1" w:qFormat="1"/>
+    <w:lsdException w:name="Bibliography" w:uiPriority="37" w:semiHidden="1" w:unhideWhenUsed="1"/>
+    <w:lsdException w:name="TOC Heading" w:uiPriority="39" w:semiHidden="1" w:unhideWhenUsed="1" w:qFormat="1"/>
     <w:lsdException w:name="Plain Table 1" w:uiPriority="41"/>
     <w:lsdException w:name="Plain Table 2" w:uiPriority="42"/>
     <w:lsdException w:name="Plain Table 3" w:uiPriority="43"/>
@@ -764,16 +603,134 @@
     <w:lsdException w:name="List Table 6 Colorful Accent 6" w:uiPriority="51"/>
     <w:lsdException w:name="List Table 7 Colorful Accent 6" w:uiPriority="52"/>
   </w:latentStyles>
-  <w:style w:type="paragraph" w:default="1" w:styleId="Normal">
+  <w:style w:type="paragraph" w:styleId="Normal" w:default="1">
     <w:name w:val="Normal"/>
     <w:qFormat/>
-    <w:rsid w:val="00242F45"/>
+    <w:rsid w:val="00242f45"/>
+    <w:pPr>
+      <w:widowControl/>
+      <w:bidi w:val="0"/>
+      <w:spacing w:lineRule="auto" w:line="276" w:before="0" w:after="200"/>
+      <w:jc w:val="left"/>
+    </w:pPr>
+    <w:rPr>
+      <w:rFonts w:ascii="Calibri" w:hAnsi="Calibri" w:eastAsia="Calibri" w:cs="" w:asciiTheme="minorHAnsi" w:cstheme="minorBidi" w:eastAsiaTheme="minorHAnsi" w:hAnsiTheme="minorHAnsi"/>
+      <w:color w:val="00000A"/>
+      <w:sz w:val="22"/>
+      <w:szCs w:val="22"/>
+      <w:lang w:val="fr-FR" w:eastAsia="en-US" w:bidi="ar-SA"/>
+    </w:rPr>
   </w:style>
-  <w:style w:type="character" w:default="1" w:styleId="DefaultParagraphFont">
+  <w:style w:type="character" w:styleId="DefaultParagraphFont" w:default="1">
     <w:name w:val="Default Paragraph Font"/>
     <w:uiPriority w:val="1"/>
     <w:semiHidden/>
     <w:unhideWhenUsed/>
+    <w:qFormat/>
+    <w:rPr/>
+  </w:style>
+  <w:style w:type="character" w:styleId="TitleChar" w:customStyle="1">
+    <w:name w:val="Title Char"/>
+    <w:basedOn w:val="DefaultParagraphFont"/>
+    <w:link w:val="Title"/>
+    <w:uiPriority w:val="10"/>
+    <w:qFormat/>
+    <w:rsid w:val="00094967"/>
+    <w:rPr>
+      <w:rFonts w:ascii="Cambria" w:hAnsi="Cambria" w:eastAsia="" w:cs="" w:asciiTheme="majorHAnsi" w:cstheme="majorBidi" w:eastAsiaTheme="majorEastAsia" w:hAnsiTheme="majorHAnsi"/>
+      <w:color w:val="17365D" w:themeColor="text2" w:themeShade="bf"/>
+      <w:spacing w:val="5"/>
+      <w:sz w:val="52"/>
+      <w:szCs w:val="52"/>
+    </w:rPr>
+  </w:style>
+  <w:style w:type="paragraph" w:styleId="Titre">
+    <w:name w:val="Titre"/>
+    <w:basedOn w:val="Normal"/>
+    <w:next w:val="Corpsdetexte"/>
+    <w:qFormat/>
+    <w:pPr>
+      <w:keepNext/>
+      <w:spacing w:before="240" w:after="120"/>
+    </w:pPr>
+    <w:rPr>
+      <w:rFonts w:ascii="Liberation Sans" w:hAnsi="Liberation Sans" w:eastAsia="Noto Sans CJK SC Regular" w:cs="FreeSans"/>
+      <w:sz w:val="28"/>
+      <w:szCs w:val="28"/>
+    </w:rPr>
+  </w:style>
+  <w:style w:type="paragraph" w:styleId="Corpsdetexte">
+    <w:name w:val="Body Text"/>
+    <w:basedOn w:val="Normal"/>
+    <w:pPr>
+      <w:spacing w:lineRule="auto" w:line="288" w:before="0" w:after="140"/>
+    </w:pPr>
+    <w:rPr/>
+  </w:style>
+  <w:style w:type="paragraph" w:styleId="Liste">
+    <w:name w:val="List"/>
+    <w:basedOn w:val="Corpsdetexte"/>
+    <w:pPr/>
+    <w:rPr>
+      <w:rFonts w:cs="FreeSans"/>
+    </w:rPr>
+  </w:style>
+  <w:style w:type="paragraph" w:styleId="Lgende">
+    <w:name w:val="Caption"/>
+    <w:basedOn w:val="Normal"/>
+    <w:qFormat/>
+    <w:pPr>
+      <w:suppressLineNumbers/>
+      <w:spacing w:before="120" w:after="120"/>
+    </w:pPr>
+    <w:rPr>
+      <w:rFonts w:cs="FreeSans"/>
+      <w:i/>
+      <w:iCs/>
+      <w:sz w:val="24"/>
+      <w:szCs w:val="24"/>
+    </w:rPr>
+  </w:style>
+  <w:style w:type="paragraph" w:styleId="Index">
+    <w:name w:val="Index"/>
+    <w:basedOn w:val="Normal"/>
+    <w:qFormat/>
+    <w:pPr>
+      <w:suppressLineNumbers/>
+    </w:pPr>
+    <w:rPr>
+      <w:rFonts w:cs="FreeSans"/>
+    </w:rPr>
+  </w:style>
+  <w:style w:type="paragraph" w:styleId="Titreprincipal">
+    <w:name w:val="Title"/>
+    <w:basedOn w:val="Normal"/>
+    <w:next w:val="Normal"/>
+    <w:link w:val="TitleChar"/>
+    <w:uiPriority w:val="10"/>
+    <w:qFormat/>
+    <w:rsid w:val="00094967"/>
+    <w:pPr>
+      <w:pBdr>
+        <w:bottom w:val="single" w:sz="8" w:space="4" w:color="4F81BD"/>
+      </w:pBdr>
+      <w:spacing w:lineRule="auto" w:line="240" w:before="0" w:after="300"/>
+      <w:contextualSpacing/>
+    </w:pPr>
+    <w:rPr>
+      <w:rFonts w:ascii="Cambria" w:hAnsi="Cambria" w:eastAsia="" w:cs="" w:asciiTheme="majorHAnsi" w:cstheme="majorBidi" w:eastAsiaTheme="majorEastAsia" w:hAnsiTheme="majorHAnsi"/>
+      <w:color w:val="17365D" w:themeColor="text2" w:themeShade="bf"/>
+      <w:spacing w:val="5"/>
+      <w:sz w:val="52"/>
+      <w:szCs w:val="52"/>
+    </w:rPr>
+  </w:style>
+  <w:style w:type="numbering" w:styleId="NoList" w:default="1">
+    <w:name w:val="No List"/>
+    <w:uiPriority w:val="99"/>
+    <w:semiHidden/>
+    <w:unhideWhenUsed/>
+    <w:qFormat/>
   </w:style>
   <w:style w:type="table" w:default="1" w:styleId="TableNormal">
     <w:name w:val="Normal Table"/>
@@ -789,51 +746,6 @@
         <w:right w:w="108" w:type="dxa"/>
       </w:tblCellMar>
     </w:tblPr>
-  </w:style>
-  <w:style w:type="numbering" w:default="1" w:styleId="NoList">
-    <w:name w:val="No List"/>
-    <w:uiPriority w:val="99"/>
-    <w:semiHidden/>
-    <w:unhideWhenUsed/>
-  </w:style>
-  <w:style w:type="paragraph" w:styleId="Title">
-    <w:name w:val="Title"/>
-    <w:basedOn w:val="Normal"/>
-    <w:next w:val="Normal"/>
-    <w:link w:val="TitleChar"/>
-    <w:uiPriority w:val="10"/>
-    <w:qFormat/>
-    <w:rsid w:val="00094967"/>
-    <w:pPr>
-      <w:pBdr>
-        <w:bottom w:val="single" w:sz="8" w:space="4" w:color="4F81BD" w:themeColor="accent1"/>
-      </w:pBdr>
-      <w:spacing w:after="300" w:line="240" w:lineRule="auto"/>
-      <w:contextualSpacing/>
-    </w:pPr>
-    <w:rPr>
-      <w:rFonts w:asciiTheme="majorHAnsi" w:eastAsiaTheme="majorEastAsia" w:hAnsiTheme="majorHAnsi" w:cstheme="majorBidi"/>
-      <w:color w:val="17365D" w:themeColor="text2" w:themeShade="BF"/>
-      <w:spacing w:val="5"/>
-      <w:kern w:val="28"/>
-      <w:sz w:val="52"/>
-      <w:szCs w:val="52"/>
-    </w:rPr>
-  </w:style>
-  <w:style w:type="character" w:customStyle="1" w:styleId="TitleChar">
-    <w:name w:val="Title Char"/>
-    <w:basedOn w:val="DefaultParagraphFont"/>
-    <w:link w:val="Title"/>
-    <w:uiPriority w:val="10"/>
-    <w:rsid w:val="00094967"/>
-    <w:rPr>
-      <w:rFonts w:asciiTheme="majorHAnsi" w:eastAsiaTheme="majorEastAsia" w:hAnsiTheme="majorHAnsi" w:cstheme="majorBidi"/>
-      <w:color w:val="17365D" w:themeColor="text2" w:themeShade="BF"/>
-      <w:spacing w:val="5"/>
-      <w:kern w:val="28"/>
-      <w:sz w:val="52"/>
-      <w:szCs w:val="52"/>
-    </w:rPr>
   </w:style>
 </w:styles>
 </file>

</xml_diff>

<commit_message>
Update escape.py to test new feature
</commit_message>
<xml_diff>
--- a/tests/templates/escape_tpl.docx
+++ b/tests/templates/escape_tpl.docx
@@ -133,19 +133,7 @@
         <w:rPr>
           <w:lang w:val="en-US"/>
         </w:rPr>
-        <w:t xml:space="preserve">Here a listing that escapes and manages newline </w:t>
-      </w:r>
-      <w:r>
-        <w:rPr>
-          <w:lang w:val="en-US"/>
-        </w:rPr>
-        <w:t>and page break</w:t>
-      </w:r>
-      <w:r>
-        <w:rPr>
-          <w:lang w:val="en-US"/>
-        </w:rPr>
-        <w:t xml:space="preserve"> AND keep the current character styling :</w:t>
+        <w:t>Here a listing that escapes and manages newline and page break AND keep the current character styling :</w:t>
       </w:r>
     </w:p>
     <w:p>
@@ -189,7 +177,24 @@
       </w:pPr>
       <w:r>
         <w:rPr/>
-        <w:t xml:space="preserve">{{r page_break }} </w:t>
+        <w:t>{{r page_break }}</w:t>
+      </w:r>
+    </w:p>
+    <w:p>
+      <w:pPr>
+        <w:pStyle w:val="Normal"/>
+        <w:spacing w:before="0" w:after="200"/>
+        <w:rPr>
+          <w:rFonts w:asciiTheme="minorHAnsi" w:cstheme="minorBidi" w:eastAsiaTheme="minorHAnsi" w:hAnsiTheme="minorHAnsi"/>
+          <w:color w:val="C06616"/>
+        </w:rPr>
+      </w:pPr>
+      <w:r>
+        <w:rPr>
+          <w:rFonts w:asciiTheme="minorHAnsi" w:cstheme="minorBidi" w:eastAsiaTheme="minorHAnsi" w:hAnsiTheme="minorHAnsi"/>
+          <w:color w:val="C06616"/>
+        </w:rPr>
+        <w:t>{{ new_listing }}</w:t>
       </w:r>
     </w:p>
     <w:p>
@@ -210,7 +215,7 @@
       <w:pgNumType w:fmt="decimal"/>
       <w:formProt w:val="false"/>
       <w:textDirection w:val="lrTb"/>
-      <w:docGrid w:type="default" w:linePitch="360" w:charSpace="4294965247"/>
+      <w:docGrid w:type="default" w:linePitch="360" w:charSpace="0"/>
     </w:sectPr>
   </w:body>
 </w:document>
@@ -616,6 +621,7 @@
     <w:rPr>
       <w:rFonts w:ascii="Calibri" w:hAnsi="Calibri" w:eastAsia="Calibri" w:cs="" w:asciiTheme="minorHAnsi" w:cstheme="minorBidi" w:eastAsiaTheme="minorHAnsi" w:hAnsiTheme="minorHAnsi"/>
       <w:color w:val="00000A"/>
+      <w:kern w:val="0"/>
       <w:sz w:val="22"/>
       <w:szCs w:val="22"/>
       <w:lang w:val="fr-FR" w:eastAsia="en-US" w:bidi="ar-SA"/>
@@ -650,7 +656,7 @@
     <w:next w:val="Corpsdetexte"/>
     <w:qFormat/>
     <w:pPr>
-      <w:keepNext/>
+      <w:keepNext w:val="true"/>
       <w:spacing w:before="240" w:after="120"/>
     </w:pPr>
     <w:rPr>

</xml_diff>

<commit_message>
Revert escape.py test files
</commit_message>
<xml_diff>
--- a/tests/templates/escape_tpl.docx
+++ b/tests/templates/escape_tpl.docx
@@ -133,7 +133,19 @@
         <w:rPr>
           <w:lang w:val="en-US"/>
         </w:rPr>
-        <w:t>Here a listing that escapes and manages newline and page break AND keep the current character styling :</w:t>
+        <w:t xml:space="preserve">Here a listing that escapes and manages newline </w:t>
+      </w:r>
+      <w:r>
+        <w:rPr>
+          <w:lang w:val="en-US"/>
+        </w:rPr>
+        <w:t>and page break</w:t>
+      </w:r>
+      <w:r>
+        <w:rPr>
+          <w:lang w:val="en-US"/>
+        </w:rPr>
+        <w:t xml:space="preserve"> AND keep the current character styling :</w:t>
       </w:r>
     </w:p>
     <w:p>
@@ -177,24 +189,7 @@
       </w:pPr>
       <w:r>
         <w:rPr/>
-        <w:t>{{r page_break }}</w:t>
-      </w:r>
-    </w:p>
-    <w:p>
-      <w:pPr>
-        <w:pStyle w:val="Normal"/>
-        <w:spacing w:before="0" w:after="200"/>
-        <w:rPr>
-          <w:rFonts w:asciiTheme="minorHAnsi" w:cstheme="minorBidi" w:eastAsiaTheme="minorHAnsi" w:hAnsiTheme="minorHAnsi"/>
-          <w:color w:val="C06616"/>
-        </w:rPr>
-      </w:pPr>
-      <w:r>
-        <w:rPr>
-          <w:rFonts w:asciiTheme="minorHAnsi" w:cstheme="minorBidi" w:eastAsiaTheme="minorHAnsi" w:hAnsiTheme="minorHAnsi"/>
-          <w:color w:val="C06616"/>
-        </w:rPr>
-        <w:t>{{ new_listing }}</w:t>
+        <w:t xml:space="preserve">{{r page_break }} </w:t>
       </w:r>
     </w:p>
     <w:p>
@@ -215,7 +210,7 @@
       <w:pgNumType w:fmt="decimal"/>
       <w:formProt w:val="false"/>
       <w:textDirection w:val="lrTb"/>
-      <w:docGrid w:type="default" w:linePitch="360" w:charSpace="0"/>
+      <w:docGrid w:type="default" w:linePitch="360" w:charSpace="4294965247"/>
     </w:sectPr>
   </w:body>
 </w:document>
@@ -621,7 +616,6 @@
     <w:rPr>
       <w:rFonts w:ascii="Calibri" w:hAnsi="Calibri" w:eastAsia="Calibri" w:cs="" w:asciiTheme="minorHAnsi" w:cstheme="minorBidi" w:eastAsiaTheme="minorHAnsi" w:hAnsiTheme="minorHAnsi"/>
       <w:color w:val="00000A"/>
-      <w:kern w:val="0"/>
       <w:sz w:val="22"/>
       <w:szCs w:val="22"/>
       <w:lang w:val="fr-FR" w:eastAsia="en-US" w:bidi="ar-SA"/>
@@ -656,7 +650,7 @@
     <w:next w:val="Corpsdetexte"/>
     <w:qFormat/>
     <w:pPr>
-      <w:keepNext w:val="true"/>
+      <w:keepNext/>
       <w:spacing w:before="240" w:after="120"/>
     </w:pPr>
     <w:rPr>

</xml_diff>

<commit_message>
PR #307 + #312
</commit_message>
<xml_diff>
--- a/tests/templates/escape_tpl.docx
+++ b/tests/templates/escape_tpl.docx
@@ -133,19 +133,7 @@
         <w:rPr>
           <w:lang w:val="en-US"/>
         </w:rPr>
-        <w:t xml:space="preserve">Here a listing that escapes and manages newline </w:t>
-      </w:r>
-      <w:r>
-        <w:rPr>
-          <w:lang w:val="en-US"/>
-        </w:rPr>
-        <w:t>and page break</w:t>
-      </w:r>
-      <w:r>
-        <w:rPr>
-          <w:lang w:val="en-US"/>
-        </w:rPr>
-        <w:t xml:space="preserve"> AND keep the current character styling :</w:t>
+        <w:t>Here a listing that escapes and manages newline and page break AND keep the current character styling :</w:t>
       </w:r>
     </w:p>
     <w:p>
@@ -189,7 +177,61 @@
       </w:pPr>
       <w:r>
         <w:rPr/>
-        <w:t xml:space="preserve">{{r page_break }} </w:t>
+        <w:t>{{r page_break }}</w:t>
+      </w:r>
+    </w:p>
+    <w:p>
+      <w:pPr>
+        <w:pStyle w:val="Normal"/>
+        <w:spacing w:before="0" w:after="200"/>
+        <w:rPr>
+          <w:b/>
+          <w:b/>
+          <w:bCs/>
+          <w:color w:val="CE181E"/>
+        </w:rPr>
+      </w:pPr>
+      <w:r>
+        <w:rPr>
+          <w:rFonts w:ascii="SFMono-Regular;Consolas;Liberation Mono;Menlo;monospace" w:hAnsi="SFMono-Regular;Consolas;Liberation Mono;Menlo;monospace"/>
+          <w:b/>
+          <w:bCs/>
+          <w:i w:val="false"/>
+          <w:caps w:val="false"/>
+          <w:smallCaps w:val="false"/>
+          <w:color w:val="CE181E"/>
+          <w:spacing w:val="0"/>
+          <w:sz w:val="22"/>
+        </w:rPr>
+        <w:t>{{ new_listing</w:t>
+      </w:r>
+      <w:r>
+        <w:rPr>
+          <w:rFonts w:ascii="SFMono-Regular;Consolas;Liberation Mono;Menlo;monospace" w:hAnsi="SFMono-Regular;Consolas;Liberation Mono;Menlo;monospace"/>
+          <w:b/>
+          <w:bCs/>
+          <w:i w:val="false"/>
+          <w:caps w:val="false"/>
+          <w:smallCaps w:val="false"/>
+          <w:color w:val="CE181E"/>
+          <w:spacing w:val="0"/>
+          <w:sz w:val="22"/>
+        </w:rPr>
+        <w:t>|e</w:t>
+      </w:r>
+      <w:r>
+        <w:rPr>
+          <w:rFonts w:ascii="SFMono-Regular;Consolas;Liberation Mono;Menlo;monospace" w:hAnsi="SFMono-Regular;Consolas;Liberation Mono;Menlo;monospace"/>
+          <w:b/>
+          <w:bCs/>
+          <w:i w:val="false"/>
+          <w:caps w:val="false"/>
+          <w:smallCaps w:val="false"/>
+          <w:color w:val="CE181E"/>
+          <w:spacing w:val="0"/>
+          <w:sz w:val="22"/>
+        </w:rPr>
+        <w:t xml:space="preserve"> }}</w:t>
       </w:r>
     </w:p>
     <w:p>
@@ -210,7 +252,7 @@
       <w:pgNumType w:fmt="decimal"/>
       <w:formProt w:val="false"/>
       <w:textDirection w:val="lrTb"/>
-      <w:docGrid w:type="default" w:linePitch="360" w:charSpace="4294965247"/>
+      <w:docGrid w:type="default" w:linePitch="360" w:charSpace="0"/>
     </w:sectPr>
   </w:body>
 </w:document>
@@ -616,6 +658,7 @@
     <w:rPr>
       <w:rFonts w:ascii="Calibri" w:hAnsi="Calibri" w:eastAsia="Calibri" w:cs="" w:asciiTheme="minorHAnsi" w:cstheme="minorBidi" w:eastAsiaTheme="minorHAnsi" w:hAnsiTheme="minorHAnsi"/>
       <w:color w:val="00000A"/>
+      <w:kern w:val="0"/>
       <w:sz w:val="22"/>
       <w:szCs w:val="22"/>
       <w:lang w:val="fr-FR" w:eastAsia="en-US" w:bidi="ar-SA"/>
@@ -650,7 +693,7 @@
     <w:next w:val="Corpsdetexte"/>
     <w:qFormat/>
     <w:pPr>
-      <w:keepNext/>
+      <w:keepNext w:val="true"/>
       <w:spacing w:before="240" w:after="120"/>
     </w:pPr>
     <w:rPr>

</xml_diff>

<commit_message>
\n, \a, \t and \f are now accepted in simple context string
</commit_message>
<xml_diff>
--- a/tests/templates/escape_tpl.docx
+++ b/tests/templates/escape_tpl.docx
@@ -2,7 +2,7 @@
 <file path=word/document.xml><?xml version="1.0" encoding="utf-8"?>
 <w:document xmlns:o="urn:schemas-microsoft-com:office:office" xmlns:r="http://schemas.openxmlformats.org/officeDocument/2006/relationships" xmlns:v="urn:schemas-microsoft-com:vml" xmlns:w="http://schemas.openxmlformats.org/wordprocessingml/2006/main" xmlns:w10="urn:schemas-microsoft-com:office:word" xmlns:wp="http://schemas.openxmlformats.org/drawingml/2006/wordprocessingDrawing" xmlns:wps="http://schemas.microsoft.com/office/word/2010/wordprocessingShape" xmlns:wpg="http://schemas.microsoft.com/office/word/2010/wordprocessingGroup" xmlns:mc="http://schemas.openxmlformats.org/markup-compatibility/2006" xmlns:wp14="http://schemas.microsoft.com/office/word/2010/wordprocessingDrawing" xmlns:w14="http://schemas.microsoft.com/office/word/2010/wordml" mc:Ignorable="w14 wp14">
   <w:body>
-    <w:p>
+    <w:p xmlns:wp14="http://schemas.microsoft.com/office/word/2010/wordml" wp14:textId="77777777">
       <w:pPr>
         <w:pStyle w:val="Titreprincipal"/>
         <w:rPr>
@@ -16,20 +16,20 @@
         <w:t>Escaping special chars, adding newline and paragraph, Listing</w:t>
       </w:r>
     </w:p>
-    <w:p>
-      <w:pPr>
-        <w:pStyle w:val="Normal"/>
-        <w:rPr>
-          <w:lang w:val="en-US"/>
-        </w:rPr>
-      </w:pPr>
-      <w:r>
-        <w:rPr>
-          <w:lang w:val="en-US"/>
-        </w:rPr>
-      </w:r>
-    </w:p>
-    <w:p>
+    <w:p xmlns:wp14="http://schemas.microsoft.com/office/word/2010/wordml" wp14:textId="77777777">
+      <w:pPr>
+        <w:pStyle w:val="Normal"/>
+        <w:rPr>
+          <w:lang w:val="en-US"/>
+        </w:rPr>
+      </w:pPr>
+      <w:r>
+        <w:rPr>
+          <w:lang w:val="en-US"/>
+        </w:rPr>
+      </w:r>
+    </w:p>
+    <w:p xmlns:wp14="http://schemas.microsoft.com/office/word/2010/wordml" wp14:textId="77777777">
       <w:pPr>
         <w:pStyle w:val="Normal"/>
         <w:rPr>
@@ -43,7 +43,7 @@
         <w:t>{{r myvar}}</w:t>
       </w:r>
     </w:p>
-    <w:p>
+    <w:p xmlns:wp14="http://schemas.microsoft.com/office/word/2010/wordml" wp14:textId="77777777">
       <w:pPr>
         <w:pStyle w:val="Normal"/>
         <w:rPr>
@@ -57,7 +57,7 @@
         <w:t>{{myescvar|e}}</w:t>
       </w:r>
     </w:p>
-    <w:p>
+    <w:p xmlns:wp14="http://schemas.microsoft.com/office/word/2010/wordml" wp14:textId="77777777">
       <w:pPr>
         <w:pStyle w:val="Normal"/>
         <w:rPr>
@@ -80,20 +80,20 @@
         <w:t>{{r nlnp}}</w:t>
       </w:r>
     </w:p>
-    <w:p>
-      <w:pPr>
-        <w:pStyle w:val="Normal"/>
-        <w:rPr>
-          <w:lang w:val="en-US"/>
-        </w:rPr>
-      </w:pPr>
-      <w:r>
-        <w:rPr>
-          <w:lang w:val="en-US"/>
-        </w:rPr>
-      </w:r>
-    </w:p>
-    <w:p>
+    <w:p xmlns:wp14="http://schemas.microsoft.com/office/word/2010/wordml" wp14:textId="77777777">
+      <w:pPr>
+        <w:pStyle w:val="Normal"/>
+        <w:rPr>
+          <w:lang w:val="en-US"/>
+        </w:rPr>
+      </w:pPr>
+      <w:r>
+        <w:rPr>
+          <w:lang w:val="en-US"/>
+        </w:rPr>
+      </w:r>
+    </w:p>
+    <w:p xmlns:wp14="http://schemas.microsoft.com/office/word/2010/wordml" wp14:textId="77777777">
       <w:pPr>
         <w:pStyle w:val="Normal"/>
         <w:rPr>
@@ -109,20 +109,20 @@
         <w:t>DO NOT FORGET the 'r' in the double braces for RichText() or R()</w:t>
       </w:r>
     </w:p>
-    <w:p>
-      <w:pPr>
-        <w:pStyle w:val="Normal"/>
-        <w:rPr>
-          <w:lang w:val="en-US"/>
-        </w:rPr>
-      </w:pPr>
-      <w:r>
-        <w:rPr>
-          <w:lang w:val="en-US"/>
-        </w:rPr>
-      </w:r>
-    </w:p>
-    <w:p>
+    <w:p xmlns:wp14="http://schemas.microsoft.com/office/word/2010/wordml" wp14:textId="77777777">
+      <w:pPr>
+        <w:pStyle w:val="Normal"/>
+        <w:rPr>
+          <w:lang w:val="en-US"/>
+        </w:rPr>
+      </w:pPr>
+      <w:r>
+        <w:rPr>
+          <w:lang w:val="en-US"/>
+        </w:rPr>
+      </w:r>
+    </w:p>
+    <w:p xmlns:wp14="http://schemas.microsoft.com/office/word/2010/wordml" wp14:textId="77777777">
       <w:pPr>
         <w:pStyle w:val="Normal"/>
         <w:rPr>
@@ -148,7 +148,7 @@
         <w:t xml:space="preserve"> AND keep the current character styling :</w:t>
       </w:r>
     </w:p>
-    <w:p>
+    <w:p xmlns:wp14="http://schemas.microsoft.com/office/word/2010/wordml" wp14:textId="77777777">
       <w:pPr>
         <w:pStyle w:val="Normal"/>
         <w:rPr>
@@ -170,7 +170,7 @@
         <w:t>{{ mylisting }}</w:t>
       </w:r>
     </w:p>
-    <w:p>
+    <w:p xmlns:wp14="http://schemas.microsoft.com/office/word/2010/wordml" wp14:textId="77777777">
       <w:pPr>
         <w:pStyle w:val="Normal"/>
         <w:spacing w:before="0" w:after="200"/>
@@ -181,7 +181,66 @@
         <w:t xml:space="preserve">You should see a manual page break below: </w:t>
       </w:r>
     </w:p>
-    <w:p>
+    <w:p xmlns:wp14="http://schemas.microsoft.com/office/word/2010/wordml" wp14:textId="190A2B0A">
+      <w:pPr>
+        <w:pStyle w:val="Normal"/>
+        <w:spacing w:before="0" w:after="200"/>
+      </w:pPr>
+      <w:r>
+        <w:rPr/>
+        <w:t xml:space="preserve">{{r </w:t>
+      </w:r>
+      <w:proofErr w:type="spellStart"/>
+      <w:r>
+        <w:rPr/>
+        <w:t>page_break</w:t>
+      </w:r>
+      <w:proofErr w:type="spellEnd"/>
+      <w:r>
+        <w:rPr/>
+        <w:t xml:space="preserve"> }}</w:t>
+      </w:r>
+    </w:p>
+    <w:p xmlns:wp14="http://schemas.microsoft.com/office/word/2010/wordml" wp14:textId="6B314F1A">
+      <w:pPr>
+        <w:pStyle w:val="Normal"/>
+        <w:spacing w:before="0" w:after="200"/>
+        <w:rPr>
+          <w:i w:val="1"/>
+          <w:iCs w:val="1"/>
+        </w:rPr>
+      </w:pPr>
+      <w:r>
+        <w:rPr>
+          <w:i w:val="1"/>
+          <w:iCs w:val="1"/>
+          <w:color w:val="FDE9D9" w:themeColor="accent6" w:themeTint="33" w:themeShade="FF"/>
+          <w:highlight w:val="darkYellow"/>
+        </w:rPr>
+        <w:t xml:space="preserve">{{ </w:t>
+      </w:r>
+      <w:proofErr w:type="spellStart"/>
+      <w:r>
+        <w:rPr>
+          <w:i w:val="1"/>
+          <w:iCs w:val="1"/>
+          <w:color w:val="FDE9D9" w:themeColor="accent6" w:themeTint="33" w:themeShade="FF"/>
+          <w:highlight w:val="darkYellow"/>
+        </w:rPr>
+        <w:t>new_listing</w:t>
+      </w:r>
+      <w:proofErr w:type="spellEnd"/>
+      <w:r>
+        <w:rPr>
+          <w:i w:val="1"/>
+          <w:iCs w:val="1"/>
+          <w:color w:val="FDE9D9" w:themeColor="accent6" w:themeTint="33" w:themeShade="FF"/>
+          <w:highlight w:val="darkYellow"/>
+        </w:rPr>
+        <w:t xml:space="preserve"> }}</w:t>
+      </w:r>
+    </w:p>
+    <w:p xmlns:wp14="http://schemas.microsoft.com/office/word/2010/wordml" wp14:textId="77777777">
       <w:pPr>
         <w:pStyle w:val="Normal"/>
         <w:spacing w:before="0" w:after="200"/>
@@ -189,24 +248,13 @@
       </w:pPr>
       <w:r>
         <w:rPr/>
-        <w:t xml:space="preserve">{{r page_break }} </w:t>
-      </w:r>
-    </w:p>
-    <w:p>
-      <w:pPr>
-        <w:pStyle w:val="Normal"/>
-        <w:spacing w:before="0" w:after="200"/>
-        <w:rPr/>
-      </w:pPr>
-      <w:r>
-        <w:rPr/>
         <w:t>END</w:t>
       </w:r>
     </w:p>
     <w:sectPr>
       <w:type w:val="nextPage"/>
-      <w:pgSz w:w="11906" w:h="16838"/>
-      <w:pgMar w:left="1417" w:right="1417" w:header="0" w:top="1417" w:footer="0" w:bottom="1417" w:gutter="0"/>
+      <w:pgSz w:w="11906" w:h="16838" w:orient="portrait"/>
+      <w:pgMar w:top="1417" w:right="1417" w:bottom="1417" w:left="1417" w:header="0" w:footer="0" w:gutter="0"/>
       <w:pgNumType w:fmt="decimal"/>
       <w:formProt w:val="false"/>
       <w:textDirection w:val="lrTb"/>
@@ -217,11 +265,11 @@
 </file>
 
 <file path=word/styles.xml><?xml version="1.0" encoding="utf-8"?>
-<w:styles xmlns:w="http://schemas.openxmlformats.org/wordprocessingml/2006/main" xmlns:w14="http://schemas.microsoft.com/office/word/2010/wordml" xmlns:mc="http://schemas.openxmlformats.org/markup-compatibility/2006" mc:Ignorable="w14">
+<w:styles xmlns:wp14="http://schemas.microsoft.com/office/word/2010/wordprocessingDrawing" xmlns:w="http://schemas.openxmlformats.org/wordprocessingml/2006/main" xmlns:w14="http://schemas.microsoft.com/office/word/2010/wordml" xmlns:mc="http://schemas.openxmlformats.org/markup-compatibility/2006" mc:Ignorable="w14 wp14">
   <w:docDefaults>
     <w:rPrDefault>
       <w:rPr>
-        <w:rFonts w:ascii="Calibri" w:hAnsi="Calibri" w:eastAsia="Calibri" w:cs="" w:asciiTheme="minorHAnsi" w:cstheme="minorBidi" w:eastAsiaTheme="minorHAnsi" w:hAnsiTheme="minorHAnsi"/>
+        <w:rFonts w:ascii="Calibri" w:hAnsi="Calibri" w:eastAsia="Calibri" w:cs="" w:asciiTheme="minorHAnsi" w:hAnsiTheme="minorHAnsi" w:eastAsiaTheme="minorHAnsi" w:cstheme="minorBidi"/>
         <w:szCs w:val="22"/>
         <w:lang w:val="fr-FR" w:eastAsia="en-US" w:bidi="ar-SA"/>
       </w:rPr>
@@ -610,11 +658,11 @@
     <w:pPr>
       <w:widowControl/>
       <w:bidi w:val="0"/>
-      <w:spacing w:lineRule="auto" w:line="276" w:before="0" w:after="200"/>
+      <w:spacing w:before="0" w:after="200" w:line="276" w:lineRule="auto"/>
       <w:jc w:val="left"/>
     </w:pPr>
     <w:rPr>
-      <w:rFonts w:ascii="Calibri" w:hAnsi="Calibri" w:eastAsia="Calibri" w:cs="" w:asciiTheme="minorHAnsi" w:cstheme="minorBidi" w:eastAsiaTheme="minorHAnsi" w:hAnsiTheme="minorHAnsi"/>
+      <w:rFonts w:ascii="Calibri" w:hAnsi="Calibri" w:eastAsia="Calibri" w:cs="" w:asciiTheme="minorHAnsi" w:hAnsiTheme="minorHAnsi" w:eastAsiaTheme="minorHAnsi" w:cstheme="minorBidi"/>
       <w:color w:val="00000A"/>
       <w:sz w:val="22"/>
       <w:szCs w:val="22"/>
@@ -637,7 +685,7 @@
     <w:qFormat/>
     <w:rsid w:val="00094967"/>
     <w:rPr>
-      <w:rFonts w:ascii="Cambria" w:hAnsi="Cambria" w:eastAsia="" w:cs="" w:asciiTheme="majorHAnsi" w:cstheme="majorBidi" w:eastAsiaTheme="majorEastAsia" w:hAnsiTheme="majorHAnsi"/>
+      <w:rFonts w:ascii="Cambria" w:hAnsi="Cambria" w:eastAsia="" w:cs="" w:asciiTheme="majorHAnsi" w:hAnsiTheme="majorHAnsi" w:eastAsiaTheme="majorEastAsia" w:cstheme="majorBidi"/>
       <w:color w:val="17365D" w:themeColor="text2" w:themeShade="bf"/>
       <w:spacing w:val="5"/>
       <w:sz w:val="52"/>
@@ -663,7 +711,7 @@
     <w:name w:val="Body Text"/>
     <w:basedOn w:val="Normal"/>
     <w:pPr>
-      <w:spacing w:lineRule="auto" w:line="288" w:before="0" w:after="140"/>
+      <w:spacing w:before="0" w:after="140" w:line="288" w:lineRule="auto"/>
     </w:pPr>
     <w:rPr/>
   </w:style>
@@ -712,13 +760,13 @@
     <w:rsid w:val="00094967"/>
     <w:pPr>
       <w:pBdr>
-        <w:bottom w:val="single" w:sz="8" w:space="4" w:color="4F81BD"/>
+        <w:bottom w:val="single" w:color="4F81BD" w:sz="8" w:space="4"/>
       </w:pBdr>
-      <w:spacing w:lineRule="auto" w:line="240" w:before="0" w:after="300"/>
+      <w:spacing w:before="0" w:after="300" w:line="240" w:lineRule="auto"/>
       <w:contextualSpacing/>
     </w:pPr>
     <w:rPr>
-      <w:rFonts w:ascii="Cambria" w:hAnsi="Cambria" w:eastAsia="" w:cs="" w:asciiTheme="majorHAnsi" w:cstheme="majorBidi" w:eastAsiaTheme="majorEastAsia" w:hAnsiTheme="majorHAnsi"/>
+      <w:rFonts w:ascii="Cambria" w:hAnsi="Cambria" w:eastAsia="" w:cs="" w:asciiTheme="majorHAnsi" w:hAnsiTheme="majorHAnsi" w:eastAsiaTheme="majorEastAsia" w:cstheme="majorBidi"/>
       <w:color w:val="17365D" w:themeColor="text2" w:themeShade="bf"/>
       <w:spacing w:val="5"/>
       <w:sz w:val="52"/>
@@ -732,7 +780,7 @@
     <w:unhideWhenUsed/>
     <w:qFormat/>
   </w:style>
-  <w:style w:type="table" w:default="1" w:styleId="TableNormal">
+  <w:style w:type="table" w:styleId="TableNormal" w:default="1">
     <w:name w:val="Normal Table"/>
     <w:uiPriority w:val="99"/>
     <w:semiHidden/>

</xml_diff>

<commit_message>
Changed escape.py test, see #346
</commit_message>
<xml_diff>
--- a/tests/templates/escape_tpl.docx
+++ b/tests/templates/escape_tpl.docx
@@ -1,6 +1,6 @@
 
 <file path=word/document.xml><?xml version="1.0" encoding="utf-8"?>
-<w:document xmlns:o="urn:schemas-microsoft-com:office:office" xmlns:r="http://schemas.openxmlformats.org/officeDocument/2006/relationships" xmlns:v="urn:schemas-microsoft-com:vml" xmlns:w="http://schemas.openxmlformats.org/wordprocessingml/2006/main" xmlns:w10="urn:schemas-microsoft-com:office:word" xmlns:wp="http://schemas.openxmlformats.org/drawingml/2006/wordprocessingDrawing" xmlns:wps="http://schemas.microsoft.com/office/word/2010/wordprocessingShape" xmlns:wpg="http://schemas.microsoft.com/office/word/2010/wordprocessingGroup" xmlns:mc="http://schemas.openxmlformats.org/markup-compatibility/2006" xmlns:wp14="http://schemas.microsoft.com/office/word/2010/wordprocessingDrawing" xmlns:w14="http://schemas.microsoft.com/office/word/2010/wordml" mc:Ignorable="w14 wp14">
+<w:document xmlns:o="urn:schemas-microsoft-com:office:office" xmlns:r="http://schemas.openxmlformats.org/officeDocument/2006/relationships" xmlns:v="urn:schemas-microsoft-com:vml" xmlns:w="http://schemas.openxmlformats.org/wordprocessingml/2006/main" xmlns:w10="urn:schemas-microsoft-com:office:word" xmlns:wp="http://schemas.openxmlformats.org/drawingml/2006/wordprocessingDrawing" xmlns:wps="http://schemas.microsoft.com/office/word/2010/wordprocessingShape" xmlns:wpg="http://schemas.microsoft.com/office/word/2010/wordprocessingGroup" xmlns:mc="http://schemas.openxmlformats.org/markup-compatibility/2006" xmlns:wp14="http://schemas.microsoft.com/office/word/2010/wordprocessingDrawing" xmlns:w14="http://schemas.microsoft.com/office/word/2010/wordml" xmlns:w15="http://schemas.microsoft.com/office/word/2012/wordml" mc:Ignorable="w14 wp14 w15">
   <w:body>
     <w:p>
       <w:pPr>
@@ -181,6 +181,14 @@
         <w:t>{{r page_break }}</w:t>
       </w:r>
       <w:bookmarkEnd w:id="0"/>
+      <w:r>
+        <w:rPr/>
+        <w:t>--</w:t>
+      </w:r>
+      <w:r>
+        <w:rPr/>
+        <w:t>start of page--</w:t>
+      </w:r>
     </w:p>
     <w:p>
       <w:pPr>
@@ -229,23 +237,7 @@
           <w:sz w:val="14"/>
           <w:szCs w:val="14"/>
         </w:rPr>
-        <w:t>{{ some_html</w:t>
-      </w:r>
-      <w:r>
-        <w:rPr>
-          <w:rFonts w:ascii="Courier New" w:hAnsi="Courier New"/>
-          <w:sz w:val="14"/>
-          <w:szCs w:val="14"/>
-        </w:rPr>
-        <w:t>|e</w:t>
-      </w:r>
-      <w:r>
-        <w:rPr>
-          <w:rFonts w:ascii="Courier New" w:hAnsi="Courier New"/>
-          <w:sz w:val="14"/>
-          <w:szCs w:val="14"/>
-        </w:rPr>
-        <w:t xml:space="preserve"> }}</w:t>
+        <w:t>{{ some_html|e }}</w:t>
       </w:r>
     </w:p>
     <w:p>
@@ -262,7 +254,7 @@
     <w:sectPr>
       <w:type w:val="nextPage"/>
       <w:pgSz w:w="11906" w:h="16838"/>
-      <w:pgMar w:left="1417" w:right="1417" w:header="0" w:top="1417" w:footer="0" w:bottom="1417" w:gutter="0"/>
+      <w:pgMar w:left="1417" w:right="1417" w:gutter="0" w:header="0" w:top="1417" w:footer="0" w:bottom="1417"/>
       <w:pgNumType w:fmt="decimal"/>
       <w:formProt w:val="false"/>
       <w:textDirection w:val="lrTb"/>
@@ -283,7 +275,9 @@
       </w:rPr>
     </w:rPrDefault>
     <w:pPrDefault>
-      <w:pPr/>
+      <w:pPr>
+        <w:suppressAutoHyphens w:val="true"/>
+      </w:pPr>
     </w:pPrDefault>
   </w:docDefaults>
   <w:latentStyles w:defLockedState="0" w:defUIPriority="99" w:defSemiHidden="0" w:defUnhideWhenUsed="0" w:defQFormat="0" w:count="371">
@@ -689,7 +683,6 @@
   <w:style w:type="character" w:styleId="TitleChar" w:customStyle="1">
     <w:name w:val="Title Char"/>
     <w:basedOn w:val="DefaultParagraphFont"/>
-    <w:link w:val="Title"/>
     <w:uiPriority w:val="10"/>
     <w:qFormat/>
     <w:rsid w:val="00094967"/>
@@ -795,7 +788,6 @@
     <w:semiHidden/>
     <w:unhideWhenUsed/>
     <w:tblPr>
-      <w:tblInd w:w="0" w:type="dxa"/>
       <w:tblCellMar>
         <w:top w:w="0" w:type="dxa"/>
         <w:left w:w="108" w:type="dxa"/>

</xml_diff>